<commit_message>
Update Cassandra Summary fa-IR version
</commit_message>
<xml_diff>
--- a/Cassandra Summary.docx
+++ b/Cassandra Summary.docx
@@ -66,7 +66,7 @@
         <w:bidi/>
         <w:jc w:val="both"/>
         <w:rPr>
-          <w:rFonts w:asciiTheme="majorHAnsi" w:eastAsia="Times New Roman" w:hAnsiTheme="majorHAnsi" w:cstheme="majorHAnsi" w:hint="cs"/>
+          <w:rFonts w:asciiTheme="majorHAnsi" w:eastAsia="Times New Roman" w:hAnsiTheme="majorHAnsi" w:cstheme="majorHAnsi"/>
           <w:color w:val="24292E"/>
           <w:rtl/>
           <w:lang w:bidi="fa-IR"/>
@@ -140,7 +140,7 @@
         <w:bidi/>
         <w:jc w:val="both"/>
         <w:rPr>
-          <w:rFonts w:asciiTheme="majorHAnsi" w:eastAsia="Times New Roman" w:hAnsiTheme="majorHAnsi" w:cstheme="majorHAnsi" w:hint="cs"/>
+          <w:rFonts w:asciiTheme="majorHAnsi" w:eastAsia="Times New Roman" w:hAnsiTheme="majorHAnsi" w:cstheme="majorHAnsi"/>
           <w:b/>
           <w:bCs/>
           <w:color w:val="24292E"/>
@@ -309,6 +309,7 @@
         </w:rPr>
         <w:t xml:space="preserve">استفاده از </w:t>
       </w:r>
+      <w:proofErr w:type="spellStart"/>
       <w:r>
         <w:rPr>
           <w:rFonts w:asciiTheme="majorHAnsi" w:eastAsia="Times New Roman" w:hAnsiTheme="majorHAnsi" w:cstheme="majorHAnsi"/>
@@ -317,6 +318,7 @@
         </w:rPr>
         <w:t>partitioner</w:t>
       </w:r>
+      <w:proofErr w:type="spellEnd"/>
       <w:r>
         <w:rPr>
           <w:rFonts w:asciiTheme="majorHAnsi" w:eastAsia="Times New Roman" w:hAnsiTheme="majorHAnsi" w:cstheme="majorHAnsi" w:hint="cs"/>
@@ -481,7 +483,7 @@
         <w:bidi/>
         <w:jc w:val="both"/>
         <w:rPr>
-          <w:rFonts w:asciiTheme="majorHAnsi" w:eastAsia="Times New Roman" w:hAnsiTheme="majorHAnsi" w:cstheme="majorHAnsi" w:hint="cs"/>
+          <w:rFonts w:asciiTheme="majorHAnsi" w:eastAsia="Times New Roman" w:hAnsiTheme="majorHAnsi" w:cstheme="majorHAnsi"/>
           <w:color w:val="24292E"/>
           <w:rtl/>
           <w:lang w:bidi="fa-IR"/>
@@ -736,6 +738,7 @@
         </w:rPr>
         <w:t xml:space="preserve"> بالایی دارد. سرعت بالای آن به دلیل ساختار آن و وجود </w:t>
       </w:r>
+      <w:proofErr w:type="spellStart"/>
       <w:r>
         <w:rPr>
           <w:rFonts w:asciiTheme="majorHAnsi" w:eastAsia="Times New Roman" w:hAnsiTheme="majorHAnsi" w:cstheme="majorHAnsi"/>
@@ -744,6 +747,7 @@
         </w:rPr>
         <w:t>SSTable</w:t>
       </w:r>
+      <w:proofErr w:type="spellEnd"/>
       <w:r>
         <w:rPr>
           <w:rFonts w:asciiTheme="majorHAnsi" w:eastAsia="Times New Roman" w:hAnsiTheme="majorHAnsi" w:cstheme="majorHAnsi" w:hint="cs"/>
@@ -1053,7 +1057,7 @@
         <w:bidi/>
         <w:jc w:val="both"/>
         <w:rPr>
-          <w:rFonts w:asciiTheme="majorHAnsi" w:eastAsia="Times New Roman" w:hAnsiTheme="majorHAnsi" w:cstheme="majorHAnsi" w:hint="cs"/>
+          <w:rFonts w:asciiTheme="majorHAnsi" w:eastAsia="Times New Roman" w:hAnsiTheme="majorHAnsi" w:cstheme="majorHAnsi"/>
           <w:color w:val="24292E"/>
           <w:rtl/>
           <w:lang w:bidi="fa-IR"/>
@@ -1252,7 +1256,7 @@
         <w:bidi/>
         <w:jc w:val="both"/>
         <w:rPr>
-          <w:rFonts w:asciiTheme="majorHAnsi" w:eastAsia="Times New Roman" w:hAnsiTheme="majorHAnsi" w:cstheme="majorHAnsi" w:hint="cs"/>
+          <w:rFonts w:asciiTheme="majorHAnsi" w:eastAsia="Times New Roman" w:hAnsiTheme="majorHAnsi" w:cstheme="majorHAnsi"/>
           <w:color w:val="24292E"/>
           <w:rtl/>
           <w:lang w:bidi="fa-IR"/>
@@ -1586,7 +1590,7 @@
         <w:bidi/>
         <w:jc w:val="both"/>
         <w:rPr>
-          <w:rFonts w:asciiTheme="majorHAnsi" w:eastAsia="Times New Roman" w:hAnsiTheme="majorHAnsi" w:cstheme="majorHAnsi" w:hint="cs"/>
+          <w:rFonts w:asciiTheme="majorHAnsi" w:eastAsia="Times New Roman" w:hAnsiTheme="majorHAnsi" w:cstheme="majorHAnsi"/>
           <w:color w:val="24292E"/>
           <w:rtl/>
         </w:rPr>
@@ -2318,7 +2322,26 @@
           <w:rtl/>
           <w:lang w:bidi="fa-IR"/>
         </w:rPr>
-        <w:t xml:space="preserve"> ناسازگار باشد، </w:t>
+        <w:t xml:space="preserve"> ناسازگار</w:t>
+      </w:r>
+      <w:r>
+        <w:rPr>
+          <w:rStyle w:val="FootnoteReference"/>
+          <w:rFonts w:asciiTheme="majorHAnsi" w:eastAsia="Times New Roman" w:hAnsiTheme="majorHAnsi" w:cstheme="majorHAnsi"/>
+          <w:color w:val="24292E"/>
+          <w:rtl/>
+          <w:lang w:bidi="fa-IR"/>
+        </w:rPr>
+        <w:footnoteReference w:id="14"/>
+      </w:r>
+      <w:r>
+        <w:rPr>
+          <w:rFonts w:asciiTheme="majorHAnsi" w:eastAsia="Times New Roman" w:hAnsiTheme="majorHAnsi" w:cstheme="majorHAnsi" w:hint="cs"/>
+          <w:color w:val="24292E"/>
+          <w:rtl/>
+          <w:lang w:bidi="fa-IR"/>
+        </w:rPr>
+        <w:t xml:space="preserve"> باشد، </w:t>
       </w:r>
       <w:r>
         <w:rPr>
@@ -2343,7 +2366,7 @@
         <w:bidi/>
         <w:jc w:val="both"/>
         <w:rPr>
-          <w:rFonts w:asciiTheme="majorHAnsi" w:eastAsia="Times New Roman" w:hAnsiTheme="majorHAnsi" w:cstheme="majorHAnsi" w:hint="cs"/>
+          <w:rFonts w:asciiTheme="majorHAnsi" w:eastAsia="Times New Roman" w:hAnsiTheme="majorHAnsi" w:cstheme="majorHAnsi"/>
           <w:color w:val="24292E"/>
           <w:rtl/>
           <w:lang w:bidi="fa-IR"/>
@@ -2713,6 +2736,7 @@
         </w:rPr>
         <w:t xml:space="preserve">- </w:t>
       </w:r>
+      <w:proofErr w:type="spellStart"/>
       <w:r>
         <w:rPr>
           <w:rFonts w:asciiTheme="majorHAnsi" w:eastAsia="Times New Roman" w:hAnsiTheme="majorHAnsi" w:cstheme="majorHAnsi"/>
@@ -2723,6 +2747,7 @@
         </w:rPr>
         <w:t>Anti Entropy</w:t>
       </w:r>
+      <w:proofErr w:type="spellEnd"/>
       <w:r>
         <w:rPr>
           <w:rFonts w:asciiTheme="majorHAnsi" w:eastAsia="Times New Roman" w:hAnsiTheme="majorHAnsi" w:cstheme="majorHAnsi" w:hint="cs"/>
@@ -3343,6 +3368,7 @@
         </w:rPr>
         <w:t xml:space="preserve">نکته: </w:t>
       </w:r>
+      <w:proofErr w:type="spellStart"/>
       <w:r>
         <w:rPr>
           <w:rFonts w:asciiTheme="majorHAnsi" w:eastAsia="Times New Roman" w:hAnsiTheme="majorHAnsi" w:cstheme="majorHAnsi"/>
@@ -3351,6 +3377,7 @@
         </w:rPr>
         <w:t>Keyspace</w:t>
       </w:r>
+      <w:proofErr w:type="spellEnd"/>
       <w:r>
         <w:rPr>
           <w:rFonts w:asciiTheme="majorHAnsi" w:eastAsia="Times New Roman" w:hAnsiTheme="majorHAnsi" w:cstheme="majorHAnsi" w:hint="cs"/>
@@ -3403,7 +3430,7 @@
           <w:rtl/>
           <w:lang w:bidi="fa-IR"/>
         </w:rPr>
-        <w:footnoteReference w:id="14"/>
+        <w:footnoteReference w:id="15"/>
       </w:r>
       <w:r>
         <w:rPr>
@@ -3552,28 +3579,213 @@
         <w:bidi/>
         <w:jc w:val="both"/>
         <w:rPr>
+          <w:rFonts w:asciiTheme="majorHAnsi" w:eastAsia="Times New Roman" w:hAnsiTheme="majorHAnsi"/>
+          <w:color w:val="24292E"/>
+          <w:rtl/>
+          <w:lang w:bidi="fa-IR"/>
+        </w:rPr>
+      </w:pPr>
+      <w:r>
+        <w:rPr>
+          <w:rFonts w:asciiTheme="majorHAnsi" w:eastAsia="Times New Roman" w:hAnsiTheme="majorHAnsi"/>
+          <w:color w:val="24292E"/>
+          <w:lang w:bidi="fa-IR"/>
+        </w:rPr>
+        <w:t>Primary Key</w:t>
+      </w:r>
+    </w:p>
+    <w:p>
+      <w:pPr>
+        <w:bidi/>
+        <w:jc w:val="both"/>
+        <w:rPr>
+          <w:rFonts w:asciiTheme="majorHAnsi" w:eastAsia="Times New Roman" w:hAnsiTheme="majorHAnsi" w:cstheme="majorHAnsi"/>
+          <w:color w:val="24292E"/>
+          <w:rtl/>
+          <w:lang w:bidi="fa-IR"/>
+        </w:rPr>
+      </w:pPr>
+      <w:r>
+        <w:rPr>
+          <w:rFonts w:asciiTheme="majorHAnsi" w:eastAsia="Times New Roman" w:hAnsiTheme="majorHAnsi" w:cstheme="majorHAnsi" w:hint="cs"/>
+          <w:color w:val="24292E"/>
+          <w:rtl/>
+          <w:lang w:bidi="fa-IR"/>
+        </w:rPr>
+        <w:t>- به لیستی از کلیدهای ردیف یک جدول</w:t>
+      </w:r>
+      <w:r>
+        <w:rPr>
+          <w:rFonts w:asciiTheme="majorHAnsi" w:eastAsia="Times New Roman" w:hAnsiTheme="majorHAnsi" w:cstheme="majorHAnsi" w:hint="cs"/>
+          <w:color w:val="24292E"/>
+          <w:rtl/>
+          <w:lang w:bidi="fa-IR"/>
+        </w:rPr>
+        <w:t>، کلید اصلی</w:t>
+      </w:r>
+      <w:r>
+        <w:rPr>
+          <w:rStyle w:val="FootnoteReference"/>
+          <w:rFonts w:asciiTheme="majorHAnsi" w:eastAsia="Times New Roman" w:hAnsiTheme="majorHAnsi" w:cstheme="majorHAnsi"/>
+          <w:color w:val="24292E"/>
+          <w:rtl/>
+          <w:lang w:bidi="fa-IR"/>
+        </w:rPr>
+        <w:footnoteReference w:id="16"/>
+      </w:r>
+      <w:r>
+        <w:rPr>
+          <w:rFonts w:asciiTheme="majorHAnsi" w:eastAsia="Times New Roman" w:hAnsiTheme="majorHAnsi" w:cstheme="majorHAnsi" w:hint="cs"/>
+          <w:color w:val="24292E"/>
+          <w:rtl/>
+          <w:lang w:bidi="fa-IR"/>
+        </w:rPr>
+        <w:t xml:space="preserve"> می‌گویند</w:t>
+      </w:r>
+      <w:r>
+        <w:rPr>
+          <w:rFonts w:asciiTheme="majorHAnsi" w:eastAsia="Times New Roman" w:hAnsiTheme="majorHAnsi" w:cstheme="majorHAnsi" w:hint="cs"/>
+          <w:color w:val="24292E"/>
+          <w:rtl/>
+          <w:lang w:bidi="fa-IR"/>
+        </w:rPr>
+        <w:t>.</w:t>
+      </w:r>
+    </w:p>
+    <w:p>
+      <w:pPr>
+        <w:bidi/>
+        <w:jc w:val="both"/>
+        <w:rPr>
+          <w:rFonts w:asciiTheme="majorHAnsi" w:eastAsia="Times New Roman" w:hAnsiTheme="majorHAnsi" w:cstheme="majorHAnsi"/>
+          <w:color w:val="24292E"/>
+          <w:lang w:bidi="fa-IR"/>
+        </w:rPr>
+      </w:pPr>
+      <w:r>
+        <w:rPr>
+          <w:rFonts w:asciiTheme="majorHAnsi" w:eastAsia="Times New Roman" w:hAnsiTheme="majorHAnsi" w:cstheme="majorHAnsi"/>
+          <w:color w:val="24292E"/>
+          <w:rtl/>
+          <w:lang w:bidi="fa-IR"/>
+        </w:rPr>
+        <w:t>-</w:t>
+      </w:r>
+      <w:r>
+        <w:rPr>
+          <w:rFonts w:asciiTheme="majorHAnsi" w:eastAsia="Times New Roman" w:hAnsiTheme="majorHAnsi" w:cstheme="majorHAnsi" w:hint="cs"/>
+          <w:color w:val="24292E"/>
+          <w:rtl/>
+          <w:lang w:bidi="fa-IR"/>
+        </w:rPr>
+        <w:t xml:space="preserve"> </w:t>
+      </w:r>
+      <w:r>
+        <w:rPr>
+          <w:rFonts w:asciiTheme="majorHAnsi" w:eastAsia="Times New Roman" w:hAnsiTheme="majorHAnsi" w:cstheme="majorHAnsi" w:hint="cs"/>
+          <w:color w:val="24292E"/>
+          <w:rtl/>
+          <w:lang w:bidi="fa-IR"/>
+        </w:rPr>
+        <w:t>به جزء اول کلید اصلی، کلید</w:t>
+      </w:r>
+      <w:r>
+        <w:rPr>
+          <w:rFonts w:asciiTheme="majorHAnsi" w:eastAsia="Times New Roman" w:hAnsiTheme="majorHAnsi" w:cstheme="majorHAnsi" w:hint="cs"/>
+          <w:color w:val="24292E"/>
+          <w:rtl/>
+          <w:lang w:bidi="fa-IR"/>
+        </w:rPr>
+        <w:t xml:space="preserve"> </w:t>
+      </w:r>
+      <w:r>
+        <w:rPr>
+          <w:rFonts w:asciiTheme="majorHAnsi" w:eastAsia="Times New Roman" w:hAnsiTheme="majorHAnsi" w:cstheme="majorHAnsi"/>
+          <w:color w:val="24292E"/>
+          <w:lang w:bidi="fa-IR"/>
+        </w:rPr>
+        <w:t>partition</w:t>
+      </w:r>
+      <w:r>
+        <w:rPr>
+          <w:rFonts w:asciiTheme="majorHAnsi" w:eastAsia="Times New Roman" w:hAnsiTheme="majorHAnsi" w:cstheme="majorHAnsi" w:hint="cs"/>
+          <w:color w:val="24292E"/>
+          <w:rtl/>
+          <w:lang w:bidi="fa-IR"/>
+        </w:rPr>
+        <w:t xml:space="preserve"> می‌گویند؛ بنابراین همه‌ی ردیف‌های مربوط به یک جدول در یک </w:t>
+      </w:r>
+      <w:r>
+        <w:rPr>
+          <w:rFonts w:asciiTheme="majorHAnsi" w:eastAsia="Times New Roman" w:hAnsiTheme="majorHAnsi" w:cstheme="majorHAnsi"/>
+          <w:color w:val="24292E"/>
+          <w:lang w:bidi="fa-IR"/>
+        </w:rPr>
+        <w:t>node</w:t>
+      </w:r>
+      <w:r>
+        <w:rPr>
+          <w:rFonts w:asciiTheme="majorHAnsi" w:eastAsia="Times New Roman" w:hAnsiTheme="majorHAnsi" w:cstheme="majorHAnsi" w:hint="cs"/>
+          <w:color w:val="24292E"/>
+          <w:rtl/>
+          <w:lang w:bidi="fa-IR"/>
+        </w:rPr>
+        <w:t xml:space="preserve"> ذخیره می‌شوند</w:t>
+      </w:r>
+      <w:r>
+        <w:rPr>
+          <w:rFonts w:asciiTheme="majorHAnsi" w:eastAsia="Times New Roman" w:hAnsiTheme="majorHAnsi" w:cstheme="majorHAnsi" w:hint="cs"/>
+          <w:color w:val="24292E"/>
+          <w:rtl/>
+          <w:lang w:bidi="fa-IR"/>
+        </w:rPr>
+        <w:t xml:space="preserve">؛ زیرا </w:t>
+      </w:r>
+      <w:r>
+        <w:rPr>
+          <w:rFonts w:asciiTheme="majorHAnsi" w:eastAsia="Times New Roman" w:hAnsiTheme="majorHAnsi" w:cstheme="majorHAnsi"/>
+          <w:color w:val="24292E"/>
+          <w:lang w:bidi="fa-IR"/>
+        </w:rPr>
+        <w:t>partition key</w:t>
+      </w:r>
+      <w:r>
+        <w:rPr>
+          <w:rFonts w:asciiTheme="majorHAnsi" w:eastAsia="Times New Roman" w:hAnsiTheme="majorHAnsi" w:cstheme="majorHAnsi" w:hint="cs"/>
+          <w:color w:val="24292E"/>
+          <w:rtl/>
+          <w:lang w:bidi="fa-IR"/>
+        </w:rPr>
+        <w:t xml:space="preserve"> یکسانی دارند.</w:t>
+      </w:r>
+    </w:p>
+    <w:p>
+      <w:pPr>
+        <w:bidi/>
+        <w:jc w:val="both"/>
+        <w:rPr>
+          <w:rFonts w:asciiTheme="majorHAnsi" w:eastAsia="Times New Roman" w:hAnsiTheme="majorHAnsi"/>
+          <w:color w:val="24292E"/>
+          <w:rtl/>
+          <w:lang w:bidi="fa-IR"/>
+        </w:rPr>
+      </w:pPr>
+      <w:r>
+        <w:rPr>
+          <w:rFonts w:asciiTheme="majorHAnsi" w:eastAsia="Times New Roman" w:hAnsiTheme="majorHAnsi" w:cstheme="majorHAnsi"/>
+          <w:color w:val="24292E"/>
+          <w:lang w:bidi="fa-IR"/>
+        </w:rPr>
+        <w:t>Compound Key</w:t>
+      </w:r>
+      <w:r>
+        <w:rPr>
           <w:rFonts w:asciiTheme="majorHAnsi" w:eastAsia="Times New Roman" w:hAnsiTheme="majorHAnsi" w:hint="cs"/>
           <w:color w:val="24292E"/>
           <w:rtl/>
           <w:lang w:bidi="fa-IR"/>
         </w:rPr>
-      </w:pPr>
-      <w:r>
-        <w:rPr>
-          <w:rFonts w:asciiTheme="majorHAnsi" w:eastAsia="Times New Roman" w:hAnsiTheme="majorHAnsi"/>
-          <w:color w:val="24292E"/>
-          <w:lang w:bidi="fa-IR"/>
-        </w:rPr>
-        <w:t>Primary Key</w:t>
-      </w:r>
-      <w:r>
-        <w:rPr>
-          <w:rFonts w:asciiTheme="majorHAnsi" w:eastAsia="Times New Roman" w:hAnsiTheme="majorHAnsi" w:hint="cs"/>
-          <w:color w:val="24292E"/>
-          <w:rtl/>
-          <w:lang w:bidi="fa-IR"/>
-        </w:rPr>
-        <w:t>:</w:t>
+        <w:t xml:space="preserve">: </w:t>
       </w:r>
     </w:p>
     <w:p>
@@ -3594,44 +3806,16 @@
           <w:rtl/>
           <w:lang w:bidi="fa-IR"/>
         </w:rPr>
-        <w:t>- به لیستی از کلیدهای ردیف یک جدول</w:t>
-      </w:r>
-      <w:r>
-        <w:rPr>
-          <w:rFonts w:asciiTheme="majorHAnsi" w:eastAsia="Times New Roman" w:hAnsiTheme="majorHAnsi" w:cstheme="majorHAnsi" w:hint="cs"/>
-          <w:color w:val="24292E"/>
-          <w:rtl/>
-          <w:lang w:bidi="fa-IR"/>
-        </w:rPr>
-        <w:t>، کلید اصلی</w:t>
-      </w:r>
-      <w:r>
-        <w:rPr>
-          <w:rStyle w:val="FootnoteReference"/>
-          <w:rFonts w:asciiTheme="majorHAnsi" w:eastAsia="Times New Roman" w:hAnsiTheme="majorHAnsi" w:cstheme="majorHAnsi"/>
-          <w:color w:val="24292E"/>
-          <w:rtl/>
-          <w:lang w:bidi="fa-IR"/>
-        </w:rPr>
-        <w:footnoteReference w:id="15"/>
-      </w:r>
-      <w:r>
-        <w:rPr>
-          <w:rFonts w:asciiTheme="majorHAnsi" w:eastAsia="Times New Roman" w:hAnsiTheme="majorHAnsi" w:cstheme="majorHAnsi" w:hint="cs"/>
-          <w:color w:val="24292E"/>
-          <w:rtl/>
-          <w:lang w:bidi="fa-IR"/>
-        </w:rPr>
-        <w:t xml:space="preserve"> می‌گویند</w:t>
-      </w:r>
-      <w:r>
-        <w:rPr>
-          <w:rFonts w:asciiTheme="majorHAnsi" w:eastAsia="Times New Roman" w:hAnsiTheme="majorHAnsi" w:cstheme="majorHAnsi" w:hint="cs"/>
-          <w:color w:val="24292E"/>
-          <w:rtl/>
-          <w:lang w:bidi="fa-IR"/>
-        </w:rPr>
-        <w:t>.</w:t>
+        <w:t xml:space="preserve">- </w:t>
+      </w:r>
+      <w:r>
+        <w:rPr>
+          <w:rFonts w:asciiTheme="majorHAnsi" w:eastAsia="Times New Roman" w:hAnsiTheme="majorHAnsi" w:cstheme="majorHAnsi" w:hint="cs"/>
+          <w:color w:val="24292E"/>
+          <w:rtl/>
+          <w:lang w:bidi="fa-IR"/>
+        </w:rPr>
+        <w:t xml:space="preserve">از بیش‌تر از یک ستون ساخته شده است. </w:t>
       </w:r>
     </w:p>
     <w:p>
@@ -3641,87 +3825,76 @@
         <w:rPr>
           <w:rFonts w:asciiTheme="majorHAnsi" w:eastAsia="Times New Roman" w:hAnsiTheme="majorHAnsi" w:cstheme="majorHAnsi"/>
           <w:color w:val="24292E"/>
-          <w:lang w:bidi="fa-IR"/>
-        </w:rPr>
-      </w:pPr>
-      <w:r>
-        <w:rPr>
-          <w:rFonts w:asciiTheme="majorHAnsi" w:eastAsia="Times New Roman" w:hAnsiTheme="majorHAnsi" w:cstheme="majorHAnsi"/>
-          <w:color w:val="24292E"/>
-          <w:rtl/>
-          <w:lang w:bidi="fa-IR"/>
-        </w:rPr>
-        <w:t>-</w:t>
-      </w:r>
-      <w:r>
-        <w:rPr>
-          <w:rFonts w:asciiTheme="majorHAnsi" w:eastAsia="Times New Roman" w:hAnsiTheme="majorHAnsi" w:cstheme="majorHAnsi" w:hint="cs"/>
-          <w:color w:val="24292E"/>
-          <w:rtl/>
-          <w:lang w:bidi="fa-IR"/>
-        </w:rPr>
-        <w:t xml:space="preserve"> </w:t>
-      </w:r>
-      <w:r>
-        <w:rPr>
-          <w:rFonts w:asciiTheme="majorHAnsi" w:eastAsia="Times New Roman" w:hAnsiTheme="majorHAnsi" w:cstheme="majorHAnsi" w:hint="cs"/>
-          <w:color w:val="24292E"/>
-          <w:rtl/>
-          <w:lang w:bidi="fa-IR"/>
-        </w:rPr>
-        <w:t>به جزء اول کلید اصلی، کلید</w:t>
-      </w:r>
-      <w:r>
-        <w:rPr>
-          <w:rFonts w:asciiTheme="majorHAnsi" w:eastAsia="Times New Roman" w:hAnsiTheme="majorHAnsi" w:cstheme="majorHAnsi" w:hint="cs"/>
-          <w:color w:val="24292E"/>
-          <w:rtl/>
-          <w:lang w:bidi="fa-IR"/>
-        </w:rPr>
-        <w:t xml:space="preserve"> </w:t>
-      </w:r>
-      <w:r>
-        <w:rPr>
-          <w:rFonts w:asciiTheme="majorHAnsi" w:eastAsia="Times New Roman" w:hAnsiTheme="majorHAnsi" w:cstheme="majorHAnsi"/>
-          <w:color w:val="24292E"/>
-          <w:lang w:bidi="fa-IR"/>
-        </w:rPr>
-        <w:t>partition</w:t>
-      </w:r>
-      <w:r>
-        <w:rPr>
-          <w:rFonts w:asciiTheme="majorHAnsi" w:eastAsia="Times New Roman" w:hAnsiTheme="majorHAnsi" w:cstheme="majorHAnsi" w:hint="cs"/>
-          <w:color w:val="24292E"/>
-          <w:rtl/>
-          <w:lang w:bidi="fa-IR"/>
-        </w:rPr>
-        <w:t xml:space="preserve"> می‌گویند؛ بنابراین همه‌ی ردیف‌های مربوط به یک جدول در یک </w:t>
-      </w:r>
-      <w:r>
-        <w:rPr>
-          <w:rFonts w:asciiTheme="majorHAnsi" w:eastAsia="Times New Roman" w:hAnsiTheme="majorHAnsi" w:cstheme="majorHAnsi"/>
-          <w:color w:val="24292E"/>
-          <w:lang w:bidi="fa-IR"/>
-        </w:rPr>
-        <w:t>node</w:t>
-      </w:r>
-      <w:r>
-        <w:rPr>
-          <w:rFonts w:asciiTheme="majorHAnsi" w:eastAsia="Times New Roman" w:hAnsiTheme="majorHAnsi" w:cstheme="majorHAnsi" w:hint="cs"/>
-          <w:color w:val="24292E"/>
-          <w:rtl/>
-          <w:lang w:bidi="fa-IR"/>
-        </w:rPr>
-        <w:t xml:space="preserve"> ذخیره می‌شوند</w:t>
-      </w:r>
-      <w:r>
-        <w:rPr>
-          <w:rFonts w:asciiTheme="majorHAnsi" w:eastAsia="Times New Roman" w:hAnsiTheme="majorHAnsi" w:cstheme="majorHAnsi" w:hint="cs"/>
-          <w:color w:val="24292E"/>
-          <w:rtl/>
-          <w:lang w:bidi="fa-IR"/>
-        </w:rPr>
-        <w:t xml:space="preserve">؛ زیرا </w:t>
+          <w:rtl/>
+          <w:lang w:bidi="fa-IR"/>
+        </w:rPr>
+      </w:pPr>
+      <w:r>
+        <w:rPr>
+          <w:rFonts w:asciiTheme="majorHAnsi" w:eastAsia="Times New Roman" w:hAnsiTheme="majorHAnsi" w:cstheme="majorHAnsi" w:hint="cs"/>
+          <w:color w:val="24292E"/>
+          <w:rtl/>
+          <w:lang w:bidi="fa-IR"/>
+        </w:rPr>
+        <w:t xml:space="preserve">- </w:t>
+      </w:r>
+      <w:r>
+        <w:rPr>
+          <w:rFonts w:asciiTheme="majorHAnsi" w:eastAsia="Times New Roman" w:hAnsiTheme="majorHAnsi" w:cstheme="majorHAnsi" w:hint="cs"/>
+          <w:color w:val="24292E"/>
+          <w:rtl/>
+          <w:lang w:bidi="fa-IR"/>
+        </w:rPr>
+        <w:t xml:space="preserve">در آن </w:t>
+      </w:r>
+      <w:r>
+        <w:rPr>
+          <w:rFonts w:asciiTheme="majorHAnsi" w:eastAsia="Times New Roman" w:hAnsiTheme="majorHAnsi" w:cstheme="majorHAnsi" w:hint="cs"/>
+          <w:color w:val="24292E"/>
+          <w:u w:val="single"/>
+          <w:rtl/>
+          <w:lang w:bidi="fa-IR"/>
+        </w:rPr>
+        <w:t>ترتیب</w:t>
+      </w:r>
+      <w:r>
+        <w:rPr>
+          <w:rFonts w:asciiTheme="majorHAnsi" w:eastAsia="Times New Roman" w:hAnsiTheme="majorHAnsi" w:cstheme="majorHAnsi" w:hint="cs"/>
+          <w:color w:val="24292E"/>
+          <w:rtl/>
+          <w:lang w:bidi="fa-IR"/>
+        </w:rPr>
+        <w:t xml:space="preserve"> ستون‌ها مهم است.</w:t>
+      </w:r>
+    </w:p>
+    <w:p>
+      <w:pPr>
+        <w:bidi/>
+        <w:jc w:val="both"/>
+        <w:rPr>
+          <w:rFonts w:asciiTheme="majorHAnsi" w:eastAsia="Times New Roman" w:hAnsiTheme="majorHAnsi" w:cstheme="majorHAnsi"/>
+          <w:color w:val="24292E"/>
+          <w:rtl/>
+          <w:lang w:bidi="fa-IR"/>
+        </w:rPr>
+      </w:pPr>
+      <w:r>
+        <w:rPr>
+          <w:rFonts w:asciiTheme="majorHAnsi" w:eastAsia="Times New Roman" w:hAnsiTheme="majorHAnsi" w:cstheme="majorHAnsi" w:hint="cs"/>
+          <w:color w:val="24292E"/>
+          <w:rtl/>
+          <w:lang w:bidi="fa-IR"/>
+        </w:rPr>
+        <w:t xml:space="preserve">- </w:t>
+      </w:r>
+      <w:r>
+        <w:rPr>
+          <w:rFonts w:asciiTheme="majorHAnsi" w:eastAsia="Times New Roman" w:hAnsiTheme="majorHAnsi" w:cstheme="majorHAnsi" w:hint="cs"/>
+          <w:color w:val="24292E"/>
+          <w:rtl/>
+          <w:lang w:bidi="fa-IR"/>
+        </w:rPr>
+        <w:t xml:space="preserve">ساختار آن به شکل زیر است. (بخش اول آن، </w:t>
       </w:r>
       <w:r>
         <w:rPr>
@@ -3738,7 +3911,69 @@
           <w:rtl/>
           <w:lang w:bidi="fa-IR"/>
         </w:rPr>
-        <w:t xml:space="preserve"> یکسانی دارند.</w:t>
+        <w:t xml:space="preserve"> است و بخش دوم ترتیب داده‌ها را برروی </w:t>
+      </w:r>
+      <w:r>
+        <w:rPr>
+          <w:rFonts w:asciiTheme="majorHAnsi" w:eastAsia="Times New Roman" w:hAnsiTheme="majorHAnsi" w:cstheme="majorHAnsi"/>
+          <w:color w:val="24292E"/>
+          <w:lang w:bidi="fa-IR"/>
+        </w:rPr>
+        <w:t>cluster</w:t>
+      </w:r>
+      <w:r>
+        <w:rPr>
+          <w:rFonts w:asciiTheme="majorHAnsi" w:eastAsia="Times New Roman" w:hAnsiTheme="majorHAnsi" w:cstheme="majorHAnsi" w:hint="cs"/>
+          <w:color w:val="24292E"/>
+          <w:rtl/>
+          <w:lang w:bidi="fa-IR"/>
+        </w:rPr>
+        <w:t xml:space="preserve"> مشخص می‌کن</w:t>
+      </w:r>
+      <w:r>
+        <w:rPr>
+          <w:rFonts w:asciiTheme="majorHAnsi" w:eastAsia="Times New Roman" w:hAnsiTheme="majorHAnsi" w:cstheme="majorHAnsi" w:hint="cs"/>
+          <w:color w:val="24292E"/>
+          <w:rtl/>
+          <w:lang w:bidi="fa-IR"/>
+        </w:rPr>
+        <w:t>د،</w:t>
+      </w:r>
+      <w:r>
+        <w:rPr>
+          <w:rFonts w:asciiTheme="majorHAnsi" w:eastAsia="Times New Roman" w:hAnsiTheme="majorHAnsi" w:cstheme="majorHAnsi" w:hint="cs"/>
+          <w:color w:val="24292E"/>
+          <w:rtl/>
+          <w:lang w:bidi="fa-IR"/>
+        </w:rPr>
+        <w:t xml:space="preserve"> به همین خاطر </w:t>
+      </w:r>
+      <w:r>
+        <w:rPr>
+          <w:rFonts w:asciiTheme="majorHAnsi" w:eastAsia="Times New Roman" w:hAnsiTheme="majorHAnsi" w:cstheme="majorHAnsi" w:hint="cs"/>
+          <w:color w:val="24292E"/>
+          <w:rtl/>
+          <w:lang w:bidi="fa-IR"/>
+        </w:rPr>
+        <w:t xml:space="preserve">هم هست که </w:t>
+      </w:r>
+      <w:r>
+        <w:rPr>
+          <w:rFonts w:asciiTheme="majorHAnsi" w:eastAsia="Times New Roman" w:hAnsiTheme="majorHAnsi" w:cstheme="majorHAnsi" w:hint="cs"/>
+          <w:color w:val="24292E"/>
+          <w:rtl/>
+          <w:lang w:bidi="fa-IR"/>
+        </w:rPr>
+        <w:t>ترتیب در آن مهم است</w:t>
+      </w:r>
+      <w:r>
+        <w:rPr>
+          <w:rFonts w:asciiTheme="majorHAnsi" w:eastAsia="Times New Roman" w:hAnsiTheme="majorHAnsi" w:cstheme="majorHAnsi" w:hint="cs"/>
+          <w:color w:val="24292E"/>
+          <w:rtl/>
+          <w:lang w:bidi="fa-IR"/>
+        </w:rPr>
+        <w:t>؛ زیرا در صورت جابه‌جایی آن‌ها سناریو عوض می‌شود.</w:t>
       </w:r>
     </w:p>
     <w:p>
@@ -3746,224 +3981,7 @@
         <w:bidi/>
         <w:jc w:val="both"/>
         <w:rPr>
-          <w:rFonts w:asciiTheme="majorHAnsi" w:eastAsia="Times New Roman" w:hAnsiTheme="majorHAnsi"/>
-          <w:color w:val="24292E"/>
-          <w:rtl/>
-          <w:lang w:bidi="fa-IR"/>
-        </w:rPr>
-      </w:pPr>
-      <w:r>
-        <w:rPr>
-          <w:rFonts w:asciiTheme="majorHAnsi" w:eastAsia="Times New Roman" w:hAnsiTheme="majorHAnsi" w:cstheme="majorHAnsi"/>
-          <w:color w:val="24292E"/>
-          <w:lang w:bidi="fa-IR"/>
-        </w:rPr>
-        <w:t>Compound Key</w:t>
-      </w:r>
-      <w:r>
-        <w:rPr>
-          <w:rFonts w:asciiTheme="majorHAnsi" w:eastAsia="Times New Roman" w:hAnsiTheme="majorHAnsi" w:hint="cs"/>
-          <w:color w:val="24292E"/>
-          <w:rtl/>
-          <w:lang w:bidi="fa-IR"/>
-        </w:rPr>
-        <w:t xml:space="preserve">: </w:t>
-      </w:r>
-    </w:p>
-    <w:p>
-      <w:pPr>
-        <w:bidi/>
-        <w:jc w:val="both"/>
-        <w:rPr>
-          <w:rFonts w:asciiTheme="majorHAnsi" w:eastAsia="Times New Roman" w:hAnsiTheme="majorHAnsi" w:cstheme="majorHAnsi"/>
-          <w:color w:val="24292E"/>
-          <w:rtl/>
-          <w:lang w:bidi="fa-IR"/>
-        </w:rPr>
-      </w:pPr>
-      <w:r>
-        <w:rPr>
-          <w:rFonts w:asciiTheme="majorHAnsi" w:eastAsia="Times New Roman" w:hAnsiTheme="majorHAnsi" w:cstheme="majorHAnsi" w:hint="cs"/>
-          <w:color w:val="24292E"/>
-          <w:rtl/>
-          <w:lang w:bidi="fa-IR"/>
-        </w:rPr>
-        <w:t xml:space="preserve">- </w:t>
-      </w:r>
-      <w:r>
-        <w:rPr>
-          <w:rFonts w:asciiTheme="majorHAnsi" w:eastAsia="Times New Roman" w:hAnsiTheme="majorHAnsi" w:cstheme="majorHAnsi" w:hint="cs"/>
-          <w:color w:val="24292E"/>
-          <w:rtl/>
-          <w:lang w:bidi="fa-IR"/>
-        </w:rPr>
-        <w:t xml:space="preserve">از بیش‌تر از یک ستون ساخته شده است. </w:t>
-      </w:r>
-    </w:p>
-    <w:p>
-      <w:pPr>
-        <w:bidi/>
-        <w:jc w:val="both"/>
-        <w:rPr>
-          <w:rFonts w:asciiTheme="majorHAnsi" w:eastAsia="Times New Roman" w:hAnsiTheme="majorHAnsi" w:cstheme="majorHAnsi"/>
-          <w:color w:val="24292E"/>
-          <w:rtl/>
-          <w:lang w:bidi="fa-IR"/>
-        </w:rPr>
-      </w:pPr>
-      <w:r>
-        <w:rPr>
-          <w:rFonts w:asciiTheme="majorHAnsi" w:eastAsia="Times New Roman" w:hAnsiTheme="majorHAnsi" w:cstheme="majorHAnsi" w:hint="cs"/>
-          <w:color w:val="24292E"/>
-          <w:rtl/>
-          <w:lang w:bidi="fa-IR"/>
-        </w:rPr>
-        <w:t xml:space="preserve">- </w:t>
-      </w:r>
-      <w:r>
-        <w:rPr>
-          <w:rFonts w:asciiTheme="majorHAnsi" w:eastAsia="Times New Roman" w:hAnsiTheme="majorHAnsi" w:cstheme="majorHAnsi" w:hint="cs"/>
-          <w:color w:val="24292E"/>
-          <w:rtl/>
-          <w:lang w:bidi="fa-IR"/>
-        </w:rPr>
-        <w:t xml:space="preserve">در آن </w:t>
-      </w:r>
-      <w:r>
-        <w:rPr>
-          <w:rFonts w:asciiTheme="majorHAnsi" w:eastAsia="Times New Roman" w:hAnsiTheme="majorHAnsi" w:cstheme="majorHAnsi" w:hint="cs"/>
-          <w:color w:val="24292E"/>
-          <w:u w:val="single"/>
-          <w:rtl/>
-          <w:lang w:bidi="fa-IR"/>
-        </w:rPr>
-        <w:t>ترتیب</w:t>
-      </w:r>
-      <w:r>
-        <w:rPr>
-          <w:rFonts w:asciiTheme="majorHAnsi" w:eastAsia="Times New Roman" w:hAnsiTheme="majorHAnsi" w:cstheme="majorHAnsi" w:hint="cs"/>
-          <w:color w:val="24292E"/>
-          <w:rtl/>
-          <w:lang w:bidi="fa-IR"/>
-        </w:rPr>
-        <w:t xml:space="preserve"> ستون‌ها مهم است.</w:t>
-      </w:r>
-    </w:p>
-    <w:p>
-      <w:pPr>
-        <w:bidi/>
-        <w:jc w:val="both"/>
-        <w:rPr>
-          <w:rFonts w:asciiTheme="majorHAnsi" w:eastAsia="Times New Roman" w:hAnsiTheme="majorHAnsi" w:cstheme="majorHAnsi"/>
-          <w:color w:val="24292E"/>
-          <w:rtl/>
-          <w:lang w:bidi="fa-IR"/>
-        </w:rPr>
-      </w:pPr>
-      <w:r>
-        <w:rPr>
-          <w:rFonts w:asciiTheme="majorHAnsi" w:eastAsia="Times New Roman" w:hAnsiTheme="majorHAnsi" w:cstheme="majorHAnsi" w:hint="cs"/>
-          <w:color w:val="24292E"/>
-          <w:rtl/>
-          <w:lang w:bidi="fa-IR"/>
-        </w:rPr>
-        <w:t xml:space="preserve">- </w:t>
-      </w:r>
-      <w:r>
-        <w:rPr>
-          <w:rFonts w:asciiTheme="majorHAnsi" w:eastAsia="Times New Roman" w:hAnsiTheme="majorHAnsi" w:cstheme="majorHAnsi" w:hint="cs"/>
-          <w:color w:val="24292E"/>
-          <w:rtl/>
-          <w:lang w:bidi="fa-IR"/>
-        </w:rPr>
-        <w:t xml:space="preserve">ساختار آن به شکل زیر است. (بخش اول آن، </w:t>
-      </w:r>
-      <w:r>
-        <w:rPr>
-          <w:rFonts w:asciiTheme="majorHAnsi" w:eastAsia="Times New Roman" w:hAnsiTheme="majorHAnsi" w:cstheme="majorHAnsi"/>
-          <w:color w:val="24292E"/>
-          <w:lang w:bidi="fa-IR"/>
-        </w:rPr>
-        <w:t>partition key</w:t>
-      </w:r>
-      <w:r>
-        <w:rPr>
-          <w:rFonts w:asciiTheme="majorHAnsi" w:eastAsia="Times New Roman" w:hAnsiTheme="majorHAnsi" w:cstheme="majorHAnsi" w:hint="cs"/>
-          <w:color w:val="24292E"/>
-          <w:rtl/>
-          <w:lang w:bidi="fa-IR"/>
-        </w:rPr>
-        <w:t xml:space="preserve"> است و بخش دوم ترتیب داده‌ها را برروی </w:t>
-      </w:r>
-      <w:r>
-        <w:rPr>
-          <w:rFonts w:asciiTheme="majorHAnsi" w:eastAsia="Times New Roman" w:hAnsiTheme="majorHAnsi" w:cstheme="majorHAnsi"/>
-          <w:color w:val="24292E"/>
-          <w:lang w:bidi="fa-IR"/>
-        </w:rPr>
-        <w:t>cluster</w:t>
-      </w:r>
-      <w:r>
-        <w:rPr>
-          <w:rFonts w:asciiTheme="majorHAnsi" w:eastAsia="Times New Roman" w:hAnsiTheme="majorHAnsi" w:cstheme="majorHAnsi" w:hint="cs"/>
-          <w:color w:val="24292E"/>
-          <w:rtl/>
-          <w:lang w:bidi="fa-IR"/>
-        </w:rPr>
-        <w:t xml:space="preserve"> مشخص می‌کن</w:t>
-      </w:r>
-      <w:r>
-        <w:rPr>
-          <w:rFonts w:asciiTheme="majorHAnsi" w:eastAsia="Times New Roman" w:hAnsiTheme="majorHAnsi" w:cstheme="majorHAnsi" w:hint="cs"/>
-          <w:color w:val="24292E"/>
-          <w:rtl/>
-          <w:lang w:bidi="fa-IR"/>
-        </w:rPr>
-        <w:t>د،</w:t>
-      </w:r>
-      <w:r>
-        <w:rPr>
-          <w:rFonts w:asciiTheme="majorHAnsi" w:eastAsia="Times New Roman" w:hAnsiTheme="majorHAnsi" w:cstheme="majorHAnsi" w:hint="cs"/>
-          <w:color w:val="24292E"/>
-          <w:rtl/>
-          <w:lang w:bidi="fa-IR"/>
-        </w:rPr>
-        <w:t xml:space="preserve"> به همین خاطر </w:t>
-      </w:r>
-      <w:r>
-        <w:rPr>
-          <w:rFonts w:asciiTheme="majorHAnsi" w:eastAsia="Times New Roman" w:hAnsiTheme="majorHAnsi" w:cstheme="majorHAnsi" w:hint="cs"/>
-          <w:color w:val="24292E"/>
-          <w:rtl/>
-          <w:lang w:bidi="fa-IR"/>
-        </w:rPr>
-        <w:t xml:space="preserve">هم هست که </w:t>
-      </w:r>
-      <w:r>
-        <w:rPr>
-          <w:rFonts w:asciiTheme="majorHAnsi" w:eastAsia="Times New Roman" w:hAnsiTheme="majorHAnsi" w:cstheme="majorHAnsi" w:hint="cs"/>
-          <w:color w:val="24292E"/>
-          <w:rtl/>
-          <w:lang w:bidi="fa-IR"/>
-        </w:rPr>
-        <w:t>ترتیب در آن مهم است</w:t>
-      </w:r>
-      <w:r>
-        <w:rPr>
-          <w:rFonts w:asciiTheme="majorHAnsi" w:eastAsia="Times New Roman" w:hAnsiTheme="majorHAnsi" w:cstheme="majorHAnsi" w:hint="cs"/>
-          <w:color w:val="24292E"/>
-          <w:rtl/>
-          <w:lang w:bidi="fa-IR"/>
-        </w:rPr>
-        <w:t>؛ زیرا در صورت جابه‌جایی آن‌ها سناریو عوض می‌شود.</w:t>
-      </w:r>
-    </w:p>
-    <w:p>
-      <w:pPr>
-        <w:bidi/>
-        <w:jc w:val="both"/>
-        <w:rPr>
-          <w:rFonts w:asciiTheme="majorHAnsi" w:eastAsia="Times New Roman" w:hAnsiTheme="majorHAnsi" w:cstheme="majorHAnsi" w:hint="cs"/>
+          <w:rFonts w:asciiTheme="majorHAnsi" w:eastAsia="Times New Roman" w:hAnsiTheme="majorHAnsi" w:cstheme="majorHAnsi"/>
           <w:color w:val="24292E"/>
           <w:rtl/>
           <w:lang w:bidi="fa-IR"/>
@@ -3984,6 +4002,7 @@
       <w:r>
         <w:rPr>
           <w:rFonts w:asciiTheme="majorHAnsi" w:eastAsia="Times New Roman" w:hAnsiTheme="majorHAnsi" w:cstheme="majorHAnsi" w:hint="cs"/>
+          <w:noProof/>
           <w:color w:val="24292E"/>
           <w:rtl/>
           <w:lang w:bidi="fa-IR"/>
@@ -4122,7 +4141,7 @@
         <w:bidi/>
         <w:jc w:val="both"/>
         <w:rPr>
-          <w:rFonts w:asciiTheme="majorHAnsi" w:eastAsia="Times New Roman" w:hAnsiTheme="majorHAnsi" w:cstheme="majorHAnsi" w:hint="cs"/>
+          <w:rFonts w:asciiTheme="majorHAnsi" w:eastAsia="Times New Roman" w:hAnsiTheme="majorHAnsi" w:cstheme="majorHAnsi"/>
           <w:color w:val="24292E"/>
           <w:rtl/>
           <w:lang w:bidi="fa-IR"/>
@@ -4186,7 +4205,7 @@
           <w:vertAlign w:val="superscript"/>
           <w:rtl/>
         </w:rPr>
-        <w:footnoteReference w:id="16"/>
+        <w:footnoteReference w:id="17"/>
       </w:r>
       <w:r>
         <w:rPr>
@@ -4260,15 +4279,6 @@
           <w:lang w:bidi="fa-IR"/>
         </w:rPr>
         <w:t xml:space="preserve"> Key</w:t>
-      </w:r>
-      <w:r>
-        <w:rPr>
-          <w:rFonts w:asciiTheme="majorHAnsi" w:eastAsia="Times New Roman" w:hAnsiTheme="majorHAnsi" w:cstheme="majorHAnsi" w:hint="cs"/>
-          <w:color w:val="24292E"/>
-          <w:rtl/>
-          <w:lang w:bidi="fa-IR"/>
-        </w:rPr>
-        <w:t xml:space="preserve">: </w:t>
       </w:r>
     </w:p>
     <w:p>
@@ -4296,7 +4306,7 @@
           <w:vertAlign w:val="superscript"/>
           <w:rtl/>
         </w:rPr>
-        <w:footnoteReference w:id="17"/>
+        <w:footnoteReference w:id="18"/>
       </w:r>
       <w:r>
         <w:rPr>
@@ -4354,804 +4364,839 @@
         </w:rPr>
         <w:t xml:space="preserve"> است و ستون‌های مختلف با ویرگول از یکدیگر جدا می‌شوند.</w:t>
       </w:r>
+    </w:p>
+    <w:p>
+      <w:pPr>
+        <w:bidi/>
+        <w:jc w:val="both"/>
+        <w:rPr>
+          <w:rFonts w:asciiTheme="majorHAnsi" w:eastAsia="Times New Roman" w:hAnsiTheme="majorHAnsi" w:cstheme="majorHAnsi"/>
+          <w:color w:val="24292E"/>
+          <w:lang w:bidi="fa-IR"/>
+        </w:rPr>
+      </w:pPr>
+      <w:r>
+        <w:rPr>
+          <w:rFonts w:asciiTheme="majorHAnsi" w:eastAsia="Times New Roman" w:hAnsiTheme="majorHAnsi" w:cstheme="majorHAnsi"/>
+          <w:color w:val="24292E"/>
+          <w:lang w:bidi="fa-IR"/>
+        </w:rPr>
+        <w:t>Secondary Index</w:t>
+      </w:r>
+    </w:p>
+    <w:p>
+      <w:pPr>
+        <w:bidi/>
+        <w:jc w:val="both"/>
+        <w:rPr>
+          <w:rFonts w:asciiTheme="majorHAnsi" w:eastAsia="Times New Roman" w:hAnsiTheme="majorHAnsi" w:cstheme="majorHAnsi"/>
+          <w:color w:val="24292E"/>
+          <w:rtl/>
+          <w:lang w:bidi="fa-IR"/>
+        </w:rPr>
+      </w:pPr>
+      <w:r>
+        <w:rPr>
+          <w:rFonts w:asciiTheme="majorHAnsi" w:eastAsia="Times New Roman" w:hAnsiTheme="majorHAnsi" w:cstheme="majorHAnsi" w:hint="cs"/>
+          <w:color w:val="24292E"/>
+          <w:rtl/>
+          <w:lang w:bidi="fa-IR"/>
+        </w:rPr>
+        <w:t xml:space="preserve"> در کاساندرا برای هر جدول با این محدودیت مواجهیم که برای هر جدول فقط یک کلید اصلی داریم اما به می‌توانیم چندین </w:t>
+      </w:r>
+      <w:r>
+        <w:rPr>
+          <w:rFonts w:asciiTheme="majorHAnsi" w:eastAsia="Times New Roman" w:hAnsiTheme="majorHAnsi" w:cstheme="majorHAnsi"/>
+          <w:color w:val="24292E"/>
+          <w:lang w:bidi="fa-IR"/>
+        </w:rPr>
+        <w:t>secondary index</w:t>
+      </w:r>
+      <w:r>
+        <w:rPr>
+          <w:rFonts w:asciiTheme="majorHAnsi" w:eastAsia="Times New Roman" w:hAnsiTheme="majorHAnsi" w:cstheme="majorHAnsi" w:hint="cs"/>
+          <w:color w:val="24292E"/>
+          <w:rtl/>
+          <w:lang w:bidi="fa-IR"/>
+        </w:rPr>
+        <w:t xml:space="preserve"> روی ستون‌ها (به جز ستون کلید اصلی!) داشته باشیم.</w:t>
+      </w:r>
+    </w:p>
+    <w:p>
+      <w:pPr>
+        <w:bidi/>
+        <w:jc w:val="both"/>
+        <w:rPr>
+          <w:rFonts w:asciiTheme="majorHAnsi" w:eastAsia="Times New Roman" w:hAnsiTheme="majorHAnsi" w:cstheme="majorHAnsi"/>
+          <w:color w:val="24292E"/>
+          <w:rtl/>
+          <w:lang w:bidi="fa-IR"/>
+        </w:rPr>
+      </w:pPr>
+      <w:r>
+        <w:rPr>
+          <w:rFonts w:asciiTheme="majorHAnsi" w:eastAsia="Times New Roman" w:hAnsiTheme="majorHAnsi" w:cstheme="majorHAnsi" w:hint="cs"/>
+          <w:color w:val="24292E"/>
+          <w:rtl/>
+          <w:lang w:bidi="fa-IR"/>
+        </w:rPr>
+        <w:t xml:space="preserve">فایده‌ی استفاده از </w:t>
+      </w:r>
+      <w:r>
+        <w:rPr>
+          <w:rFonts w:asciiTheme="majorHAnsi" w:eastAsia="Times New Roman" w:hAnsiTheme="majorHAnsi" w:cstheme="majorHAnsi"/>
+          <w:color w:val="24292E"/>
+          <w:lang w:bidi="fa-IR"/>
+        </w:rPr>
+        <w:t>secondary index</w:t>
+      </w:r>
+      <w:r>
+        <w:rPr>
+          <w:rFonts w:asciiTheme="majorHAnsi" w:eastAsia="Times New Roman" w:hAnsiTheme="majorHAnsi" w:cstheme="majorHAnsi" w:hint="cs"/>
+          <w:color w:val="24292E"/>
+          <w:rtl/>
+          <w:lang w:bidi="fa-IR"/>
+        </w:rPr>
+        <w:t xml:space="preserve"> در این است که سرعت و کارایی پیدا کردن داده‌های را در عبارات </w:t>
+      </w:r>
+      <w:r>
+        <w:rPr>
+          <w:rFonts w:asciiTheme="majorHAnsi" w:eastAsia="Times New Roman" w:hAnsiTheme="majorHAnsi" w:cstheme="majorHAnsi"/>
+          <w:color w:val="24292E"/>
+          <w:lang w:bidi="fa-IR"/>
+        </w:rPr>
+        <w:t>WHERE</w:t>
+      </w:r>
+      <w:r>
+        <w:rPr>
+          <w:rFonts w:asciiTheme="majorHAnsi" w:eastAsia="Times New Roman" w:hAnsiTheme="majorHAnsi" w:cstheme="majorHAnsi" w:hint="cs"/>
+          <w:color w:val="24292E"/>
+          <w:rtl/>
+          <w:lang w:bidi="fa-IR"/>
+        </w:rPr>
+        <w:t xml:space="preserve"> بالاتر می‌برد.</w:t>
+      </w:r>
+    </w:p>
+    <w:p>
+      <w:pPr>
+        <w:bidi/>
+        <w:jc w:val="both"/>
+        <w:rPr>
+          <w:rFonts w:asciiTheme="majorHAnsi" w:eastAsia="Times New Roman" w:hAnsiTheme="majorHAnsi" w:cstheme="majorHAnsi"/>
+          <w:color w:val="24292E"/>
+          <w:rtl/>
+          <w:lang w:bidi="fa-IR"/>
+        </w:rPr>
+      </w:pPr>
+      <w:r>
+        <w:rPr>
+          <w:rFonts w:asciiTheme="majorHAnsi" w:eastAsia="Times New Roman" w:hAnsiTheme="majorHAnsi" w:cstheme="majorHAnsi" w:hint="cs"/>
+          <w:color w:val="24292E"/>
+          <w:rtl/>
+          <w:lang w:bidi="fa-IR"/>
+        </w:rPr>
+        <w:t xml:space="preserve">با استفاده از دستور </w:t>
+      </w:r>
+      <w:r>
+        <w:rPr>
+          <w:rFonts w:asciiTheme="majorHAnsi" w:eastAsia="Times New Roman" w:hAnsiTheme="majorHAnsi" w:cstheme="majorHAnsi"/>
+          <w:color w:val="24292E"/>
+          <w:lang w:bidi="fa-IR"/>
+        </w:rPr>
+        <w:t>CREATE INDEX</w:t>
+      </w:r>
+      <w:r>
+        <w:rPr>
+          <w:rFonts w:asciiTheme="majorHAnsi" w:eastAsia="Times New Roman" w:hAnsiTheme="majorHAnsi" w:cstheme="majorHAnsi" w:hint="cs"/>
+          <w:color w:val="24292E"/>
+          <w:rtl/>
+          <w:lang w:bidi="fa-IR"/>
+        </w:rPr>
+        <w:t xml:space="preserve"> می‌توان </w:t>
+      </w:r>
+      <w:r>
+        <w:rPr>
+          <w:rFonts w:asciiTheme="majorHAnsi" w:eastAsia="Times New Roman" w:hAnsiTheme="majorHAnsi" w:cstheme="majorHAnsi"/>
+          <w:color w:val="24292E"/>
+          <w:lang w:bidi="fa-IR"/>
+        </w:rPr>
+        <w:t>secondary index</w:t>
+      </w:r>
+      <w:r>
+        <w:rPr>
+          <w:rFonts w:asciiTheme="majorHAnsi" w:eastAsia="Times New Roman" w:hAnsiTheme="majorHAnsi" w:cstheme="majorHAnsi" w:hint="cs"/>
+          <w:color w:val="24292E"/>
+          <w:rtl/>
+          <w:lang w:bidi="fa-IR"/>
+        </w:rPr>
+        <w:t xml:space="preserve"> ساخت</w:t>
+      </w:r>
+      <w:r>
+        <w:rPr>
+          <w:rFonts w:asciiTheme="majorHAnsi" w:eastAsia="Times New Roman" w:hAnsiTheme="majorHAnsi" w:cstheme="majorHAnsi" w:hint="cs"/>
+          <w:color w:val="24292E"/>
+          <w:rtl/>
+          <w:lang w:bidi="fa-IR"/>
+        </w:rPr>
+        <w:t>.</w:t>
+      </w:r>
+    </w:p>
+    <w:p>
+      <w:pPr>
+        <w:bidi/>
+        <w:jc w:val="both"/>
+        <w:rPr>
+          <w:rFonts w:asciiTheme="majorHAnsi" w:eastAsia="Times New Roman" w:hAnsiTheme="majorHAnsi" w:cstheme="majorHAnsi"/>
+          <w:color w:val="24292E"/>
+          <w:lang w:bidi="fa-IR"/>
+        </w:rPr>
+      </w:pPr>
+      <w:r>
+        <w:rPr>
+          <w:rFonts w:asciiTheme="majorHAnsi" w:eastAsia="Times New Roman" w:hAnsiTheme="majorHAnsi" w:cstheme="majorHAnsi" w:hint="cs"/>
+          <w:color w:val="24292E"/>
+          <w:rtl/>
+          <w:lang w:bidi="fa-IR"/>
+        </w:rPr>
+        <w:lastRenderedPageBreak/>
+        <w:t>در کاساندرا می‌توان چندین</w:t>
+      </w:r>
+      <w:r>
+        <w:rPr>
+          <w:rStyle w:val="FootnoteReference"/>
+          <w:rFonts w:asciiTheme="majorHAnsi" w:eastAsia="Times New Roman" w:hAnsiTheme="majorHAnsi" w:cstheme="majorHAnsi"/>
+          <w:color w:val="24292E"/>
+          <w:rtl/>
+          <w:lang w:bidi="fa-IR"/>
+        </w:rPr>
+        <w:footnoteReference w:id="19"/>
+      </w:r>
+      <w:r>
+        <w:rPr>
+          <w:rFonts w:asciiTheme="majorHAnsi" w:eastAsia="Times New Roman" w:hAnsiTheme="majorHAnsi" w:cstheme="majorHAnsi" w:hint="cs"/>
+          <w:color w:val="24292E"/>
+          <w:rtl/>
+          <w:lang w:bidi="fa-IR"/>
+        </w:rPr>
+        <w:t xml:space="preserve"> </w:t>
+      </w:r>
+      <w:r>
+        <w:rPr>
+          <w:rFonts w:asciiTheme="majorHAnsi" w:eastAsia="Times New Roman" w:hAnsiTheme="majorHAnsi" w:cstheme="majorHAnsi"/>
+          <w:color w:val="24292E"/>
+          <w:lang w:bidi="fa-IR"/>
+        </w:rPr>
+        <w:t>secondary index</w:t>
+      </w:r>
+      <w:r>
+        <w:rPr>
+          <w:rFonts w:asciiTheme="majorHAnsi" w:eastAsia="Times New Roman" w:hAnsiTheme="majorHAnsi" w:cstheme="majorHAnsi" w:hint="cs"/>
+          <w:color w:val="24292E"/>
+          <w:rtl/>
+          <w:lang w:bidi="fa-IR"/>
+        </w:rPr>
+        <w:t xml:space="preserve"> داشت.</w:t>
+      </w:r>
+    </w:p>
+    <w:p>
+      <w:pPr>
+        <w:bidi/>
+        <w:jc w:val="both"/>
+        <w:rPr>
+          <w:rFonts w:asciiTheme="majorHAnsi" w:eastAsia="Times New Roman" w:hAnsiTheme="majorHAnsi" w:cstheme="majorHAnsi"/>
+          <w:color w:val="24292E"/>
+          <w:rtl/>
+          <w:lang w:bidi="fa-IR"/>
+        </w:rPr>
+      </w:pPr>
+      <w:r>
+        <w:rPr>
+          <w:rFonts w:asciiTheme="majorHAnsi" w:eastAsia="Times New Roman" w:hAnsiTheme="majorHAnsi" w:cstheme="majorHAnsi" w:hint="cs"/>
+          <w:color w:val="24292E"/>
+          <w:rtl/>
+          <w:lang w:bidi="fa-IR"/>
+        </w:rPr>
+        <w:t xml:space="preserve">عبارت </w:t>
+      </w:r>
+      <w:r>
+        <w:rPr>
+          <w:rFonts w:asciiTheme="majorHAnsi" w:eastAsia="Times New Roman" w:hAnsiTheme="majorHAnsi" w:cstheme="majorHAnsi"/>
+          <w:color w:val="24292E"/>
+          <w:lang w:bidi="fa-IR"/>
+        </w:rPr>
+        <w:t>WHERE</w:t>
+      </w:r>
+      <w:r>
+        <w:rPr>
+          <w:rFonts w:asciiTheme="majorHAnsi" w:eastAsia="Times New Roman" w:hAnsiTheme="majorHAnsi" w:cstheme="majorHAnsi" w:hint="cs"/>
+          <w:color w:val="24292E"/>
+          <w:rtl/>
+          <w:lang w:bidi="fa-IR"/>
+        </w:rPr>
+        <w:t xml:space="preserve"> تنها در صورت که حداقل یک ستون </w:t>
+      </w:r>
+      <w:r>
+        <w:rPr>
+          <w:rFonts w:asciiTheme="majorHAnsi" w:eastAsia="Times New Roman" w:hAnsiTheme="majorHAnsi" w:cstheme="majorHAnsi"/>
+          <w:color w:val="24292E"/>
+          <w:lang w:bidi="fa-IR"/>
+        </w:rPr>
+        <w:t>secondary index</w:t>
+      </w:r>
+      <w:r>
+        <w:rPr>
+          <w:rFonts w:asciiTheme="majorHAnsi" w:eastAsia="Times New Roman" w:hAnsiTheme="majorHAnsi" w:cstheme="majorHAnsi" w:hint="cs"/>
+          <w:color w:val="24292E"/>
+          <w:rtl/>
+          <w:lang w:bidi="fa-IR"/>
+        </w:rPr>
+        <w:t xml:space="preserve"> باشد، اجرا می‌شود.</w:t>
+      </w:r>
+    </w:p>
+    <w:p>
+      <w:pPr>
+        <w:bidi/>
+        <w:jc w:val="both"/>
+        <w:rPr>
+          <w:rFonts w:asciiTheme="majorHAnsi" w:eastAsia="Times New Roman" w:hAnsiTheme="majorHAnsi" w:cstheme="majorHAnsi"/>
+          <w:color w:val="24292E"/>
+          <w:lang w:bidi="fa-IR"/>
+        </w:rPr>
+      </w:pPr>
+      <w:r>
+        <w:rPr>
+          <w:rFonts w:asciiTheme="majorHAnsi" w:eastAsia="Times New Roman" w:hAnsiTheme="majorHAnsi" w:cstheme="majorHAnsi" w:hint="cs"/>
+          <w:b/>
+          <w:bCs/>
+          <w:color w:val="24292E"/>
+          <w:rtl/>
+          <w:lang w:bidi="fa-IR"/>
+        </w:rPr>
+        <w:t>تفاوت اصلی</w:t>
+      </w:r>
+      <w:r>
+        <w:rPr>
+          <w:rFonts w:asciiTheme="majorHAnsi" w:eastAsia="Times New Roman" w:hAnsiTheme="majorHAnsi" w:cstheme="majorHAnsi" w:hint="cs"/>
+          <w:color w:val="24292E"/>
+          <w:rtl/>
+          <w:lang w:bidi="fa-IR"/>
+        </w:rPr>
+        <w:t xml:space="preserve"> کلید اصلی و </w:t>
+      </w:r>
+      <w:r>
+        <w:rPr>
+          <w:rFonts w:asciiTheme="majorHAnsi" w:eastAsia="Times New Roman" w:hAnsiTheme="majorHAnsi" w:cstheme="majorHAnsi"/>
+          <w:color w:val="24292E"/>
+          <w:lang w:bidi="fa-IR"/>
+        </w:rPr>
+        <w:t>secondary index</w:t>
+      </w:r>
+      <w:r>
+        <w:rPr>
+          <w:rFonts w:asciiTheme="majorHAnsi" w:eastAsia="Times New Roman" w:hAnsiTheme="majorHAnsi" w:cstheme="majorHAnsi" w:hint="cs"/>
+          <w:color w:val="24292E"/>
+          <w:rtl/>
+          <w:lang w:bidi="fa-IR"/>
+        </w:rPr>
+        <w:t xml:space="preserve"> در این است که </w:t>
+      </w:r>
+      <w:r>
+        <w:rPr>
+          <w:rFonts w:asciiTheme="majorHAnsi" w:eastAsia="Times New Roman" w:hAnsiTheme="majorHAnsi" w:cstheme="majorHAnsi"/>
+          <w:color w:val="24292E"/>
+          <w:lang w:bidi="fa-IR"/>
+        </w:rPr>
+        <w:t>primary key</w:t>
+      </w:r>
+      <w:r>
+        <w:rPr>
+          <w:rFonts w:asciiTheme="majorHAnsi" w:eastAsia="Times New Roman" w:hAnsiTheme="majorHAnsi" w:cstheme="majorHAnsi" w:hint="cs"/>
+          <w:color w:val="24292E"/>
+          <w:rtl/>
+          <w:lang w:bidi="fa-IR"/>
+        </w:rPr>
+        <w:t xml:space="preserve"> یک </w:t>
+      </w:r>
+      <w:r>
+        <w:rPr>
+          <w:rFonts w:asciiTheme="majorHAnsi" w:eastAsia="Times New Roman" w:hAnsiTheme="majorHAnsi" w:cstheme="majorHAnsi"/>
+          <w:color w:val="24292E"/>
+          <w:lang w:bidi="fa-IR"/>
+        </w:rPr>
+        <w:t>index</w:t>
+      </w:r>
+      <w:r>
+        <w:rPr>
+          <w:rFonts w:asciiTheme="majorHAnsi" w:eastAsia="Times New Roman" w:hAnsiTheme="majorHAnsi" w:cstheme="majorHAnsi" w:hint="cs"/>
+          <w:color w:val="24292E"/>
+          <w:rtl/>
+          <w:lang w:bidi="fa-IR"/>
+        </w:rPr>
+        <w:t xml:space="preserve"> توزیع‌شده است که از آن برای قرارگیری گره‌ای که کلید ردیف را نگه می‌دارد استفاده می‌شود؛ در حالی که </w:t>
+      </w:r>
+      <w:r>
+        <w:rPr>
+          <w:rFonts w:asciiTheme="majorHAnsi" w:eastAsia="Times New Roman" w:hAnsiTheme="majorHAnsi" w:cstheme="majorHAnsi"/>
+          <w:color w:val="24292E"/>
+          <w:lang w:bidi="fa-IR"/>
+        </w:rPr>
+        <w:t>secondary index</w:t>
+      </w:r>
+      <w:r>
+        <w:rPr>
+          <w:rFonts w:asciiTheme="majorHAnsi" w:eastAsia="Times New Roman" w:hAnsiTheme="majorHAnsi" w:cstheme="majorHAnsi" w:hint="cs"/>
+          <w:color w:val="24292E"/>
+          <w:rtl/>
+          <w:lang w:bidi="fa-IR"/>
+        </w:rPr>
+        <w:t xml:space="preserve">، یک </w:t>
+      </w:r>
+      <w:r>
+        <w:rPr>
+          <w:rFonts w:asciiTheme="majorHAnsi" w:eastAsia="Times New Roman" w:hAnsiTheme="majorHAnsi" w:cstheme="majorHAnsi"/>
+          <w:color w:val="24292E"/>
+          <w:lang w:bidi="fa-IR"/>
+        </w:rPr>
+        <w:t>index</w:t>
+      </w:r>
+      <w:r>
+        <w:rPr>
+          <w:rFonts w:asciiTheme="majorHAnsi" w:eastAsia="Times New Roman" w:hAnsiTheme="majorHAnsi" w:cstheme="majorHAnsi" w:hint="cs"/>
+          <w:color w:val="24292E"/>
+          <w:rtl/>
+          <w:lang w:bidi="fa-IR"/>
+        </w:rPr>
+        <w:t xml:space="preserve"> محلی است که داده‌ را تنها روی گره‌ی محلی </w:t>
+      </w:r>
+      <w:r>
+        <w:rPr>
+          <w:rFonts w:asciiTheme="majorHAnsi" w:eastAsia="Times New Roman" w:hAnsiTheme="majorHAnsi" w:cstheme="majorHAnsi"/>
+          <w:color w:val="24292E"/>
+          <w:lang w:bidi="fa-IR"/>
+        </w:rPr>
+        <w:t>index</w:t>
+      </w:r>
+      <w:r>
+        <w:rPr>
+          <w:rFonts w:asciiTheme="majorHAnsi" w:eastAsia="Times New Roman" w:hAnsiTheme="majorHAnsi" w:cstheme="majorHAnsi" w:hint="cs"/>
+          <w:color w:val="24292E"/>
+          <w:rtl/>
+          <w:lang w:bidi="fa-IR"/>
+        </w:rPr>
+        <w:t xml:space="preserve"> می‌کند.</w:t>
+      </w:r>
+    </w:p>
+    <w:p>
+      <w:pPr>
+        <w:bidi/>
+        <w:jc w:val="both"/>
+        <w:rPr>
+          <w:rFonts w:asciiTheme="majorHAnsi" w:eastAsia="Times New Roman" w:hAnsiTheme="majorHAnsi" w:cstheme="majorHAnsi"/>
+          <w:color w:val="24292E"/>
+          <w:rtl/>
+          <w:lang w:bidi="fa-IR"/>
+        </w:rPr>
+      </w:pPr>
+    </w:p>
+    <w:p>
+      <w:pPr>
+        <w:bidi/>
+        <w:jc w:val="both"/>
+        <w:rPr>
+          <w:rFonts w:asciiTheme="majorHAnsi" w:eastAsia="Times New Roman" w:hAnsiTheme="majorHAnsi" w:cstheme="majorHAnsi"/>
+          <w:color w:val="24292E"/>
+          <w:rtl/>
+          <w:lang w:bidi="fa-IR"/>
+        </w:rPr>
+      </w:pPr>
+      <w:r>
+        <w:rPr>
+          <w:rFonts w:asciiTheme="majorHAnsi" w:eastAsia="Times New Roman" w:hAnsiTheme="majorHAnsi" w:cstheme="majorHAnsi" w:hint="cs"/>
+          <w:color w:val="24292E"/>
+          <w:rtl/>
+          <w:lang w:bidi="fa-IR"/>
+        </w:rPr>
+        <w:t xml:space="preserve">از عبارت </w:t>
+      </w:r>
+      <w:r>
+        <w:rPr>
+          <w:rFonts w:asciiTheme="majorHAnsi" w:eastAsia="Times New Roman" w:hAnsiTheme="majorHAnsi" w:cstheme="majorHAnsi"/>
+          <w:color w:val="24292E"/>
+          <w:lang w:bidi="fa-IR"/>
+        </w:rPr>
+        <w:t>ALLOW FILTERING</w:t>
+      </w:r>
+      <w:r>
+        <w:rPr>
+          <w:rFonts w:asciiTheme="majorHAnsi" w:eastAsia="Times New Roman" w:hAnsiTheme="majorHAnsi" w:cstheme="majorHAnsi" w:hint="cs"/>
+          <w:color w:val="24292E"/>
+          <w:rtl/>
+          <w:lang w:bidi="fa-IR"/>
+        </w:rPr>
+        <w:t xml:space="preserve"> زمانی استفاده می‌شود که بخواهیم به کاساندرا به صورت مستقیم اعلام کنیم که باید کوئری سنگین و پرهزینه‌ای را روی هر عبارت </w:t>
+      </w:r>
+      <w:r>
+        <w:rPr>
+          <w:rFonts w:asciiTheme="majorHAnsi" w:eastAsia="Times New Roman" w:hAnsiTheme="majorHAnsi" w:cstheme="majorHAnsi"/>
+          <w:color w:val="24292E"/>
+          <w:lang w:bidi="fa-IR"/>
+        </w:rPr>
+        <w:t>WHERE</w:t>
+      </w:r>
+      <w:r>
+        <w:rPr>
+          <w:rFonts w:asciiTheme="majorHAnsi" w:eastAsia="Times New Roman" w:hAnsiTheme="majorHAnsi" w:cstheme="majorHAnsi" w:hint="cs"/>
+          <w:color w:val="24292E"/>
+          <w:rtl/>
+          <w:lang w:bidi="fa-IR"/>
+        </w:rPr>
+        <w:t xml:space="preserve"> بدون ساختن </w:t>
+      </w:r>
+      <w:r>
+        <w:rPr>
+          <w:rFonts w:asciiTheme="majorHAnsi" w:eastAsia="Times New Roman" w:hAnsiTheme="majorHAnsi" w:cstheme="majorHAnsi"/>
+          <w:color w:val="24292E"/>
+          <w:lang w:bidi="fa-IR"/>
+        </w:rPr>
+        <w:t>secondary index</w:t>
+      </w:r>
+      <w:r>
+        <w:rPr>
+          <w:rFonts w:asciiTheme="majorHAnsi" w:eastAsia="Times New Roman" w:hAnsiTheme="majorHAnsi" w:cstheme="majorHAnsi" w:hint="cs"/>
+          <w:color w:val="24292E"/>
+          <w:rtl/>
+          <w:lang w:bidi="fa-IR"/>
+        </w:rPr>
+        <w:t xml:space="preserve"> با وجود عملکرد غیرقابل پیش‌بینی، انجام دهد.</w:t>
+      </w:r>
+    </w:p>
+    <w:p>
+      <w:pPr>
+        <w:jc w:val="both"/>
+        <w:rPr>
+          <w:rFonts w:asciiTheme="majorHAnsi" w:eastAsia="Times New Roman" w:hAnsiTheme="majorHAnsi" w:cstheme="majorHAnsi"/>
+          <w:color w:val="24292E"/>
+          <w:rtl/>
+          <w:lang w:bidi="fa-IR"/>
+        </w:rPr>
+      </w:pPr>
+      <w:r>
+        <w:rPr>
+          <w:rFonts w:asciiTheme="majorHAnsi" w:eastAsia="Times New Roman" w:hAnsiTheme="majorHAnsi" w:cstheme="majorHAnsi"/>
+          <w:color w:val="24292E"/>
+          <w:lang w:bidi="fa-IR"/>
+        </w:rPr>
+        <w:t>The ALLOW FILTERING clause is also required. ALLOW FILTERING provides the capability to query the clustering columns using any condition</w:t>
+      </w:r>
+      <w:r>
+        <w:rPr>
+          <w:rFonts w:asciiTheme="majorHAnsi" w:eastAsia="Times New Roman" w:hAnsiTheme="majorHAnsi" w:cstheme="majorHAnsi"/>
+          <w:color w:val="24292E"/>
+          <w:rtl/>
+          <w:lang w:bidi="fa-IR"/>
+        </w:rPr>
+        <w:t>.</w:t>
+      </w:r>
+    </w:p>
+    <w:p>
+      <w:pPr>
+        <w:bidi/>
+        <w:jc w:val="both"/>
+        <w:rPr>
+          <w:rFonts w:asciiTheme="majorHAnsi" w:eastAsia="Times New Roman" w:hAnsiTheme="majorHAnsi" w:cstheme="majorHAnsi"/>
+          <w:b/>
+          <w:bCs/>
+          <w:color w:val="24292E"/>
+          <w:rtl/>
+          <w:lang w:bidi="fa-IR"/>
+        </w:rPr>
+      </w:pPr>
+      <w:r>
+        <w:rPr>
+          <w:rFonts w:asciiTheme="majorHAnsi" w:eastAsia="Times New Roman" w:hAnsiTheme="majorHAnsi" w:cstheme="majorHAnsi" w:hint="cs"/>
+          <w:b/>
+          <w:bCs/>
+          <w:color w:val="24292E"/>
+          <w:rtl/>
+          <w:lang w:bidi="fa-IR"/>
+        </w:rPr>
+        <w:t xml:space="preserve">بایدها و </w:t>
+      </w:r>
+      <w:r>
+        <w:rPr>
+          <w:rFonts w:asciiTheme="majorHAnsi" w:eastAsia="Times New Roman" w:hAnsiTheme="majorHAnsi" w:cstheme="majorHAnsi" w:hint="cs"/>
+          <w:b/>
+          <w:bCs/>
+          <w:color w:val="24292E"/>
+          <w:rtl/>
+          <w:lang w:bidi="fa-IR"/>
+        </w:rPr>
+        <w:t xml:space="preserve">نبایدهای </w:t>
+      </w:r>
+      <w:r>
+        <w:rPr>
+          <w:rFonts w:asciiTheme="majorHAnsi" w:eastAsia="Times New Roman" w:hAnsiTheme="majorHAnsi" w:cstheme="majorHAnsi"/>
+          <w:b/>
+          <w:bCs/>
+          <w:color w:val="24292E"/>
+          <w:lang w:bidi="fa-IR"/>
+        </w:rPr>
+        <w:t>secondary index</w:t>
+      </w:r>
+      <w:r>
+        <w:rPr>
+          <w:rFonts w:asciiTheme="majorHAnsi" w:eastAsia="Times New Roman" w:hAnsiTheme="majorHAnsi" w:cstheme="majorHAnsi" w:hint="cs"/>
+          <w:b/>
+          <w:bCs/>
+          <w:color w:val="24292E"/>
+          <w:rtl/>
+          <w:lang w:bidi="fa-IR"/>
+        </w:rPr>
+        <w:t>:</w:t>
+      </w:r>
+    </w:p>
+    <w:p>
+      <w:pPr>
+        <w:bidi/>
+        <w:jc w:val="both"/>
+        <w:rPr>
+          <w:rFonts w:asciiTheme="majorHAnsi" w:eastAsia="Times New Roman" w:hAnsiTheme="majorHAnsi" w:cstheme="majorHAnsi"/>
+          <w:color w:val="24292E"/>
+          <w:rtl/>
+          <w:lang w:bidi="fa-IR"/>
+        </w:rPr>
+      </w:pPr>
+      <w:r>
+        <w:rPr>
+          <w:rFonts w:asciiTheme="majorHAnsi" w:eastAsia="Times New Roman" w:hAnsiTheme="majorHAnsi" w:cstheme="majorHAnsi"/>
+          <w:color w:val="24292E"/>
+          <w:rtl/>
+          <w:lang w:bidi="fa-IR"/>
+        </w:rPr>
+        <w:t xml:space="preserve">- روی ستون‌های با </w:t>
+      </w:r>
+      <w:r>
+        <w:rPr>
+          <w:rFonts w:asciiTheme="majorHAnsi" w:eastAsia="Times New Roman" w:hAnsiTheme="majorHAnsi" w:cstheme="majorHAnsi"/>
+          <w:color w:val="24292E"/>
+          <w:lang w:bidi="fa-IR"/>
+        </w:rPr>
+        <w:t>cardinality</w:t>
+      </w:r>
+      <w:r>
+        <w:rPr>
+          <w:rFonts w:asciiTheme="majorHAnsi" w:eastAsia="Times New Roman" w:hAnsiTheme="majorHAnsi" w:cstheme="majorHAnsi"/>
+          <w:color w:val="24292E"/>
+          <w:rtl/>
+          <w:lang w:bidi="fa-IR"/>
+        </w:rPr>
+        <w:t xml:space="preserve"> بالا (یعنی تعداد ستون‌های با مقادیر یکتا</w:t>
+      </w:r>
+      <w:r>
+        <w:rPr>
+          <w:rFonts w:cstheme="majorHAnsi"/>
+          <w:rtl/>
+        </w:rPr>
+        <w:footnoteReference w:id="20"/>
+      </w:r>
+      <w:r>
+        <w:rPr>
+          <w:rFonts w:asciiTheme="majorHAnsi" w:eastAsia="Times New Roman" w:hAnsiTheme="majorHAnsi" w:cstheme="majorHAnsi"/>
+          <w:color w:val="24292E"/>
+          <w:rtl/>
+          <w:lang w:bidi="fa-IR"/>
+        </w:rPr>
+        <w:t xml:space="preserve"> زیاد است)</w:t>
+      </w:r>
+      <w:r>
+        <w:rPr>
+          <w:rFonts w:asciiTheme="majorHAnsi" w:eastAsia="Times New Roman" w:hAnsiTheme="majorHAnsi" w:cstheme="majorHAnsi" w:hint="cs"/>
+          <w:color w:val="24292E"/>
+          <w:rtl/>
+          <w:lang w:bidi="fa-IR"/>
+        </w:rPr>
+        <w:t xml:space="preserve">، </w:t>
+      </w:r>
+      <w:r>
+        <w:rPr>
+          <w:rFonts w:asciiTheme="majorHAnsi" w:eastAsia="Times New Roman" w:hAnsiTheme="majorHAnsi" w:cstheme="majorHAnsi"/>
+          <w:color w:val="24292E"/>
+          <w:lang w:bidi="fa-IR"/>
+        </w:rPr>
+        <w:t>secondary index</w:t>
+      </w:r>
+      <w:r>
+        <w:rPr>
+          <w:rFonts w:asciiTheme="majorHAnsi" w:eastAsia="Times New Roman" w:hAnsiTheme="majorHAnsi" w:cstheme="majorHAnsi" w:hint="cs"/>
+          <w:color w:val="24292E"/>
+          <w:rtl/>
+          <w:lang w:bidi="fa-IR"/>
+        </w:rPr>
+        <w:t xml:space="preserve"> تعریف نکنیم؛ زیرا سربار آن زیاد است.</w:t>
+      </w:r>
+    </w:p>
+    <w:p>
+      <w:pPr>
+        <w:bidi/>
+        <w:jc w:val="both"/>
+        <w:rPr>
+          <w:rFonts w:asciiTheme="majorHAnsi" w:eastAsia="Times New Roman" w:hAnsiTheme="majorHAnsi" w:cstheme="majorHAnsi"/>
+          <w:color w:val="24292E"/>
+          <w:rtl/>
+          <w:lang w:bidi="fa-IR"/>
+        </w:rPr>
+      </w:pPr>
+      <w:r>
+        <w:rPr>
+          <w:rFonts w:asciiTheme="majorHAnsi" w:eastAsia="Times New Roman" w:hAnsiTheme="majorHAnsi" w:cstheme="majorHAnsi" w:hint="cs"/>
+          <w:color w:val="24292E"/>
+          <w:rtl/>
+          <w:lang w:bidi="fa-IR"/>
+        </w:rPr>
+        <w:t xml:space="preserve">- روی ستون‌هایی که اخیرا عمل آپدیت یا حذف داشته‌اند، نباید </w:t>
+      </w:r>
+      <w:r>
+        <w:rPr>
+          <w:rFonts w:asciiTheme="majorHAnsi" w:eastAsia="Times New Roman" w:hAnsiTheme="majorHAnsi" w:cstheme="majorHAnsi"/>
+          <w:color w:val="24292E"/>
+          <w:lang w:bidi="fa-IR"/>
+        </w:rPr>
+        <w:t>secondary index</w:t>
+      </w:r>
+      <w:r>
+        <w:rPr>
+          <w:rFonts w:asciiTheme="majorHAnsi" w:eastAsia="Times New Roman" w:hAnsiTheme="majorHAnsi" w:cstheme="majorHAnsi" w:hint="cs"/>
+          <w:color w:val="24292E"/>
+          <w:rtl/>
+          <w:lang w:bidi="fa-IR"/>
+        </w:rPr>
+        <w:t xml:space="preserve"> تعریف کنیم.</w:t>
+      </w:r>
+    </w:p>
+    <w:p>
+      <w:pPr>
+        <w:bidi/>
+        <w:jc w:val="both"/>
+        <w:rPr>
+          <w:rFonts w:asciiTheme="majorHAnsi" w:eastAsia="Times New Roman" w:hAnsiTheme="majorHAnsi" w:cstheme="majorHAnsi"/>
+          <w:color w:val="24292E"/>
+          <w:rtl/>
+          <w:lang w:bidi="fa-IR"/>
+        </w:rPr>
+      </w:pPr>
+      <w:r>
+        <w:rPr>
+          <w:rFonts w:asciiTheme="majorHAnsi" w:eastAsia="Times New Roman" w:hAnsiTheme="majorHAnsi" w:cstheme="majorHAnsi" w:hint="cs"/>
+          <w:color w:val="24292E"/>
+          <w:rtl/>
+          <w:lang w:bidi="fa-IR"/>
+        </w:rPr>
+        <w:t xml:space="preserve">- روی جدول‌هایی که ستون شمارنده دارند، نباید </w:t>
+      </w:r>
+      <w:r>
+        <w:rPr>
+          <w:rFonts w:asciiTheme="majorHAnsi" w:eastAsia="Times New Roman" w:hAnsiTheme="majorHAnsi" w:cstheme="majorHAnsi"/>
+          <w:color w:val="24292E"/>
+          <w:lang w:bidi="fa-IR"/>
+        </w:rPr>
+        <w:t>secondary index</w:t>
+      </w:r>
+      <w:r>
+        <w:rPr>
+          <w:rFonts w:asciiTheme="majorHAnsi" w:eastAsia="Times New Roman" w:hAnsiTheme="majorHAnsi" w:cstheme="majorHAnsi" w:hint="cs"/>
+          <w:color w:val="24292E"/>
+          <w:rtl/>
+          <w:lang w:bidi="fa-IR"/>
+        </w:rPr>
+        <w:t xml:space="preserve"> تعریف کنیم.</w:t>
+      </w:r>
+    </w:p>
+    <w:p>
+      <w:pPr>
+        <w:bidi/>
+        <w:jc w:val="both"/>
+        <w:rPr>
+          <w:rFonts w:asciiTheme="majorHAnsi" w:eastAsia="Times New Roman" w:hAnsiTheme="majorHAnsi" w:cstheme="majorHAnsi"/>
+          <w:color w:val="24292E"/>
+          <w:rtl/>
+          <w:lang w:bidi="fa-IR"/>
+        </w:rPr>
+      </w:pPr>
+      <w:r>
+        <w:rPr>
+          <w:rFonts w:asciiTheme="majorHAnsi" w:eastAsia="Times New Roman" w:hAnsiTheme="majorHAnsi" w:cstheme="majorHAnsi" w:hint="cs"/>
+          <w:color w:val="24292E"/>
+          <w:rtl/>
+          <w:lang w:bidi="fa-IR"/>
+        </w:rPr>
+        <w:t xml:space="preserve">- زمانی که می‌خواهیم به دنبال یک ردیف در یک </w:t>
+      </w:r>
+      <w:r>
+        <w:rPr>
+          <w:rFonts w:asciiTheme="majorHAnsi" w:eastAsia="Times New Roman" w:hAnsiTheme="majorHAnsi" w:cstheme="majorHAnsi"/>
+          <w:color w:val="24292E"/>
+          <w:lang w:bidi="fa-IR"/>
+        </w:rPr>
+        <w:t>partition</w:t>
+      </w:r>
+      <w:r>
+        <w:rPr>
+          <w:rFonts w:asciiTheme="majorHAnsi" w:eastAsia="Times New Roman" w:hAnsiTheme="majorHAnsi" w:cstheme="majorHAnsi" w:hint="cs"/>
+          <w:color w:val="24292E"/>
+          <w:rtl/>
+          <w:lang w:bidi="fa-IR"/>
+        </w:rPr>
+        <w:t xml:space="preserve"> بزرگ بگردیم.</w:t>
+      </w:r>
+    </w:p>
+    <w:p>
+      <w:pPr>
+        <w:rPr>
+          <w:rFonts w:asciiTheme="majorHAnsi" w:eastAsia="Times New Roman" w:hAnsiTheme="majorHAnsi" w:cstheme="majorHAnsi"/>
+          <w:b/>
+          <w:bCs/>
+          <w:color w:val="24292E"/>
+          <w:rtl/>
+          <w:lang w:bidi="fa-IR"/>
+        </w:rPr>
+      </w:pPr>
+      <w:r>
+        <w:rPr>
+          <w:rFonts w:asciiTheme="majorHAnsi" w:eastAsia="Times New Roman" w:hAnsiTheme="majorHAnsi" w:cstheme="majorHAnsi"/>
+          <w:b/>
+          <w:bCs/>
+          <w:color w:val="24292E"/>
+          <w:rtl/>
+          <w:lang w:bidi="fa-IR"/>
+        </w:rPr>
+        <w:br w:type="page"/>
+      </w:r>
+    </w:p>
+    <w:p>
+      <w:pPr>
+        <w:bidi/>
+        <w:jc w:val="both"/>
+        <w:rPr>
+          <w:rFonts w:asciiTheme="majorHAnsi" w:eastAsia="Times New Roman" w:hAnsiTheme="majorHAnsi" w:cstheme="majorHAnsi"/>
+          <w:b/>
+          <w:bCs/>
+          <w:color w:val="24292E"/>
+          <w:rtl/>
+          <w:lang w:bidi="fa-IR"/>
+        </w:rPr>
+      </w:pPr>
       <w:bookmarkStart w:id="0" w:name="_GoBack"/>
       <w:bookmarkEnd w:id="0"/>
-    </w:p>
-    <w:p>
-      <w:pPr>
-        <w:bidi/>
-        <w:jc w:val="both"/>
-        <w:rPr>
-          <w:rFonts w:asciiTheme="majorHAnsi" w:eastAsia="Times New Roman" w:hAnsiTheme="majorHAnsi" w:cstheme="majorHAnsi"/>
-          <w:color w:val="24292E"/>
-          <w:rtl/>
-          <w:lang w:bidi="fa-IR"/>
-        </w:rPr>
-      </w:pPr>
-      <w:r>
-        <w:rPr>
-          <w:rFonts w:asciiTheme="majorHAnsi" w:eastAsia="Times New Roman" w:hAnsiTheme="majorHAnsi" w:cstheme="majorHAnsi"/>
-          <w:color w:val="24292E"/>
-          <w:lang w:bidi="fa-IR"/>
-        </w:rPr>
-        <w:t>Secondary Index</w:t>
-      </w:r>
-      <w:r>
-        <w:rPr>
-          <w:rFonts w:asciiTheme="majorHAnsi" w:eastAsia="Times New Roman" w:hAnsiTheme="majorHAnsi" w:cstheme="majorHAnsi" w:hint="cs"/>
-          <w:color w:val="24292E"/>
-          <w:rtl/>
-          <w:lang w:bidi="fa-IR"/>
-        </w:rPr>
-        <w:t xml:space="preserve">: در کاساندرا برای هر جدول با این محدودیت مواجهیم که برای هر جدول فقط یک کلید اصلی داریم اما به می‌توانیم چندین </w:t>
-      </w:r>
-      <w:r>
-        <w:rPr>
-          <w:rFonts w:asciiTheme="majorHAnsi" w:eastAsia="Times New Roman" w:hAnsiTheme="majorHAnsi" w:cstheme="majorHAnsi"/>
-          <w:color w:val="24292E"/>
-          <w:lang w:bidi="fa-IR"/>
-        </w:rPr>
-        <w:t>secondary index</w:t>
-      </w:r>
-      <w:r>
-        <w:rPr>
-          <w:rFonts w:asciiTheme="majorHAnsi" w:eastAsia="Times New Roman" w:hAnsiTheme="majorHAnsi" w:cstheme="majorHAnsi" w:hint="cs"/>
-          <w:color w:val="24292E"/>
-          <w:rtl/>
-          <w:lang w:bidi="fa-IR"/>
-        </w:rPr>
-        <w:t xml:space="preserve"> روی ستون‌ها (به جز ستون کلید اصلی!) داشته باشیم.</w:t>
-      </w:r>
-    </w:p>
-    <w:p>
-      <w:pPr>
-        <w:bidi/>
-        <w:jc w:val="both"/>
-        <w:rPr>
-          <w:rFonts w:asciiTheme="majorHAnsi" w:eastAsia="Times New Roman" w:hAnsiTheme="majorHAnsi" w:cstheme="majorHAnsi"/>
-          <w:color w:val="24292E"/>
-          <w:rtl/>
-          <w:lang w:bidi="fa-IR"/>
-        </w:rPr>
-      </w:pPr>
-      <w:r>
-        <w:rPr>
-          <w:rFonts w:asciiTheme="majorHAnsi" w:eastAsia="Times New Roman" w:hAnsiTheme="majorHAnsi" w:cstheme="majorHAnsi" w:hint="cs"/>
-          <w:color w:val="24292E"/>
-          <w:rtl/>
-          <w:lang w:bidi="fa-IR"/>
-        </w:rPr>
-        <w:t xml:space="preserve">فایده‌ی استفاده از </w:t>
-      </w:r>
-      <w:r>
-        <w:rPr>
-          <w:rFonts w:asciiTheme="majorHAnsi" w:eastAsia="Times New Roman" w:hAnsiTheme="majorHAnsi" w:cstheme="majorHAnsi"/>
-          <w:color w:val="24292E"/>
-          <w:lang w:bidi="fa-IR"/>
-        </w:rPr>
-        <w:t>secondary index</w:t>
-      </w:r>
-      <w:r>
-        <w:rPr>
-          <w:rFonts w:asciiTheme="majorHAnsi" w:eastAsia="Times New Roman" w:hAnsiTheme="majorHAnsi" w:cstheme="majorHAnsi" w:hint="cs"/>
-          <w:color w:val="24292E"/>
-          <w:rtl/>
-          <w:lang w:bidi="fa-IR"/>
-        </w:rPr>
-        <w:t xml:space="preserve"> در این است که سرعت و کارایی پیدا کردن داده‌های را در عبارات </w:t>
-      </w:r>
-      <w:r>
-        <w:rPr>
-          <w:rFonts w:asciiTheme="majorHAnsi" w:eastAsia="Times New Roman" w:hAnsiTheme="majorHAnsi" w:cstheme="majorHAnsi"/>
-          <w:color w:val="24292E"/>
-          <w:lang w:bidi="fa-IR"/>
-        </w:rPr>
-        <w:t>WHERE</w:t>
-      </w:r>
-      <w:r>
-        <w:rPr>
-          <w:rFonts w:asciiTheme="majorHAnsi" w:eastAsia="Times New Roman" w:hAnsiTheme="majorHAnsi" w:cstheme="majorHAnsi" w:hint="cs"/>
-          <w:color w:val="24292E"/>
-          <w:rtl/>
-          <w:lang w:bidi="fa-IR"/>
-        </w:rPr>
-        <w:t xml:space="preserve"> بالاتر می‌برد.</w:t>
-      </w:r>
-    </w:p>
-    <w:p>
-      <w:pPr>
-        <w:bidi/>
-        <w:jc w:val="both"/>
-        <w:rPr>
-          <w:rFonts w:asciiTheme="majorHAnsi" w:eastAsia="Times New Roman" w:hAnsiTheme="majorHAnsi" w:cstheme="majorHAnsi"/>
-          <w:color w:val="24292E"/>
-          <w:rtl/>
-          <w:lang w:bidi="fa-IR"/>
-        </w:rPr>
-      </w:pPr>
-      <w:r>
-        <w:rPr>
-          <w:rFonts w:asciiTheme="majorHAnsi" w:eastAsia="Times New Roman" w:hAnsiTheme="majorHAnsi" w:cstheme="majorHAnsi" w:hint="cs"/>
-          <w:color w:val="24292E"/>
-          <w:rtl/>
-          <w:lang w:bidi="fa-IR"/>
-        </w:rPr>
-        <w:t xml:space="preserve">با استفاده از دستور </w:t>
-      </w:r>
-      <w:r>
-        <w:rPr>
-          <w:rFonts w:asciiTheme="majorHAnsi" w:eastAsia="Times New Roman" w:hAnsiTheme="majorHAnsi" w:cstheme="majorHAnsi"/>
-          <w:color w:val="24292E"/>
-          <w:lang w:bidi="fa-IR"/>
-        </w:rPr>
-        <w:t>CREATE INDEX</w:t>
-      </w:r>
-      <w:r>
-        <w:rPr>
-          <w:rFonts w:asciiTheme="majorHAnsi" w:eastAsia="Times New Roman" w:hAnsiTheme="majorHAnsi" w:cstheme="majorHAnsi" w:hint="cs"/>
-          <w:color w:val="24292E"/>
-          <w:rtl/>
-          <w:lang w:bidi="fa-IR"/>
-        </w:rPr>
-        <w:t xml:space="preserve"> می‌توان </w:t>
-      </w:r>
-      <w:r>
-        <w:rPr>
-          <w:rFonts w:asciiTheme="majorHAnsi" w:eastAsia="Times New Roman" w:hAnsiTheme="majorHAnsi" w:cstheme="majorHAnsi"/>
-          <w:color w:val="24292E"/>
-          <w:lang w:bidi="fa-IR"/>
-        </w:rPr>
-        <w:t>secondary index</w:t>
-      </w:r>
-      <w:r>
-        <w:rPr>
-          <w:rFonts w:asciiTheme="majorHAnsi" w:eastAsia="Times New Roman" w:hAnsiTheme="majorHAnsi" w:cstheme="majorHAnsi" w:hint="cs"/>
-          <w:color w:val="24292E"/>
-          <w:rtl/>
-          <w:lang w:bidi="fa-IR"/>
-        </w:rPr>
-        <w:t xml:space="preserve"> ساخت</w:t>
-      </w:r>
-      <w:r>
-        <w:rPr>
-          <w:rFonts w:asciiTheme="majorHAnsi" w:eastAsia="Times New Roman" w:hAnsiTheme="majorHAnsi" w:cstheme="majorHAnsi" w:hint="cs"/>
-          <w:color w:val="24292E"/>
-          <w:rtl/>
-          <w:lang w:bidi="fa-IR"/>
-        </w:rPr>
-        <w:t>.</w:t>
-      </w:r>
-    </w:p>
-    <w:p>
-      <w:pPr>
-        <w:bidi/>
-        <w:jc w:val="both"/>
-        <w:rPr>
-          <w:rFonts w:asciiTheme="majorHAnsi" w:eastAsia="Times New Roman" w:hAnsiTheme="majorHAnsi" w:cstheme="majorHAnsi"/>
-          <w:color w:val="24292E"/>
-          <w:lang w:bidi="fa-IR"/>
-        </w:rPr>
-      </w:pPr>
-      <w:r>
-        <w:rPr>
-          <w:rFonts w:asciiTheme="majorHAnsi" w:eastAsia="Times New Roman" w:hAnsiTheme="majorHAnsi" w:cstheme="majorHAnsi" w:hint="cs"/>
-          <w:color w:val="24292E"/>
-          <w:rtl/>
-          <w:lang w:bidi="fa-IR"/>
-        </w:rPr>
-        <w:lastRenderedPageBreak/>
-        <w:t>در کاساندرا می‌توان چندین</w:t>
-      </w:r>
-      <w:r>
-        <w:rPr>
-          <w:rStyle w:val="FootnoteReference"/>
-          <w:rFonts w:asciiTheme="majorHAnsi" w:eastAsia="Times New Roman" w:hAnsiTheme="majorHAnsi" w:cstheme="majorHAnsi"/>
-          <w:color w:val="24292E"/>
-          <w:rtl/>
-          <w:lang w:bidi="fa-IR"/>
-        </w:rPr>
-        <w:footnoteReference w:id="18"/>
-      </w:r>
-      <w:r>
-        <w:rPr>
-          <w:rFonts w:asciiTheme="majorHAnsi" w:eastAsia="Times New Roman" w:hAnsiTheme="majorHAnsi" w:cstheme="majorHAnsi" w:hint="cs"/>
-          <w:color w:val="24292E"/>
-          <w:rtl/>
-          <w:lang w:bidi="fa-IR"/>
-        </w:rPr>
-        <w:t xml:space="preserve"> </w:t>
-      </w:r>
-      <w:r>
-        <w:rPr>
-          <w:rFonts w:asciiTheme="majorHAnsi" w:eastAsia="Times New Roman" w:hAnsiTheme="majorHAnsi" w:cstheme="majorHAnsi"/>
-          <w:color w:val="24292E"/>
-          <w:lang w:bidi="fa-IR"/>
-        </w:rPr>
-        <w:t>secondary index</w:t>
-      </w:r>
-      <w:r>
-        <w:rPr>
-          <w:rFonts w:asciiTheme="majorHAnsi" w:eastAsia="Times New Roman" w:hAnsiTheme="majorHAnsi" w:cstheme="majorHAnsi" w:hint="cs"/>
-          <w:color w:val="24292E"/>
-          <w:rtl/>
-          <w:lang w:bidi="fa-IR"/>
-        </w:rPr>
-        <w:t xml:space="preserve"> داشت.</w:t>
-      </w:r>
-    </w:p>
-    <w:p>
-      <w:pPr>
-        <w:bidi/>
-        <w:jc w:val="both"/>
-        <w:rPr>
-          <w:rFonts w:asciiTheme="majorHAnsi" w:eastAsia="Times New Roman" w:hAnsiTheme="majorHAnsi" w:cstheme="majorHAnsi" w:hint="cs"/>
-          <w:color w:val="24292E"/>
-          <w:rtl/>
-          <w:lang w:bidi="fa-IR"/>
-        </w:rPr>
-      </w:pPr>
-      <w:r>
-        <w:rPr>
-          <w:rFonts w:asciiTheme="majorHAnsi" w:eastAsia="Times New Roman" w:hAnsiTheme="majorHAnsi" w:cstheme="majorHAnsi" w:hint="cs"/>
-          <w:color w:val="24292E"/>
-          <w:rtl/>
-          <w:lang w:bidi="fa-IR"/>
-        </w:rPr>
-        <w:t xml:space="preserve">عبارت </w:t>
-      </w:r>
-      <w:r>
-        <w:rPr>
-          <w:rFonts w:asciiTheme="majorHAnsi" w:eastAsia="Times New Roman" w:hAnsiTheme="majorHAnsi" w:cstheme="majorHAnsi"/>
-          <w:color w:val="24292E"/>
-          <w:lang w:bidi="fa-IR"/>
-        </w:rPr>
-        <w:t>WHERE</w:t>
-      </w:r>
-      <w:r>
-        <w:rPr>
-          <w:rFonts w:asciiTheme="majorHAnsi" w:eastAsia="Times New Roman" w:hAnsiTheme="majorHAnsi" w:cstheme="majorHAnsi" w:hint="cs"/>
-          <w:color w:val="24292E"/>
-          <w:rtl/>
-          <w:lang w:bidi="fa-IR"/>
-        </w:rPr>
-        <w:t xml:space="preserve"> تنها در صورت که حداقل یک ستون </w:t>
-      </w:r>
-      <w:r>
-        <w:rPr>
-          <w:rFonts w:asciiTheme="majorHAnsi" w:eastAsia="Times New Roman" w:hAnsiTheme="majorHAnsi" w:cstheme="majorHAnsi"/>
-          <w:color w:val="24292E"/>
-          <w:lang w:bidi="fa-IR"/>
-        </w:rPr>
-        <w:t>secondary index</w:t>
-      </w:r>
-      <w:r>
-        <w:rPr>
-          <w:rFonts w:asciiTheme="majorHAnsi" w:eastAsia="Times New Roman" w:hAnsiTheme="majorHAnsi" w:cstheme="majorHAnsi" w:hint="cs"/>
-          <w:color w:val="24292E"/>
-          <w:rtl/>
-          <w:lang w:bidi="fa-IR"/>
-        </w:rPr>
-        <w:t xml:space="preserve"> باشد، اجرا می‌شود.</w:t>
-      </w:r>
-    </w:p>
-    <w:p>
-      <w:pPr>
-        <w:bidi/>
-        <w:jc w:val="both"/>
-        <w:rPr>
-          <w:rFonts w:asciiTheme="majorHAnsi" w:eastAsia="Times New Roman" w:hAnsiTheme="majorHAnsi" w:cstheme="majorHAnsi"/>
-          <w:color w:val="24292E"/>
-          <w:lang w:bidi="fa-IR"/>
-        </w:rPr>
-      </w:pPr>
-      <w:r>
-        <w:rPr>
-          <w:rFonts w:asciiTheme="majorHAnsi" w:eastAsia="Times New Roman" w:hAnsiTheme="majorHAnsi" w:cstheme="majorHAnsi" w:hint="cs"/>
+      <w:r>
+        <w:rPr>
+          <w:rFonts w:asciiTheme="majorHAnsi" w:eastAsia="Times New Roman" w:hAnsiTheme="majorHAnsi" w:cstheme="majorHAnsi"/>
           <w:b/>
           <w:bCs/>
           <w:color w:val="24292E"/>
           <w:rtl/>
           <w:lang w:bidi="fa-IR"/>
         </w:rPr>
-        <w:t>تفاوت اصلی</w:t>
-      </w:r>
-      <w:r>
-        <w:rPr>
-          <w:rFonts w:asciiTheme="majorHAnsi" w:eastAsia="Times New Roman" w:hAnsiTheme="majorHAnsi" w:cstheme="majorHAnsi" w:hint="cs"/>
-          <w:color w:val="24292E"/>
-          <w:rtl/>
-          <w:lang w:bidi="fa-IR"/>
-        </w:rPr>
-        <w:t xml:space="preserve"> کلید اصلی و </w:t>
-      </w:r>
-      <w:r>
-        <w:rPr>
-          <w:rFonts w:asciiTheme="majorHAnsi" w:eastAsia="Times New Roman" w:hAnsiTheme="majorHAnsi" w:cstheme="majorHAnsi"/>
-          <w:color w:val="24292E"/>
-          <w:lang w:bidi="fa-IR"/>
-        </w:rPr>
-        <w:t>secondary index</w:t>
-      </w:r>
-      <w:r>
-        <w:rPr>
-          <w:rFonts w:asciiTheme="majorHAnsi" w:eastAsia="Times New Roman" w:hAnsiTheme="majorHAnsi" w:cstheme="majorHAnsi" w:hint="cs"/>
-          <w:color w:val="24292E"/>
-          <w:rtl/>
-          <w:lang w:bidi="fa-IR"/>
-        </w:rPr>
-        <w:t xml:space="preserve"> در این است که </w:t>
-      </w:r>
-      <w:r>
-        <w:rPr>
-          <w:rFonts w:asciiTheme="majorHAnsi" w:eastAsia="Times New Roman" w:hAnsiTheme="majorHAnsi" w:cstheme="majorHAnsi"/>
-          <w:color w:val="24292E"/>
-          <w:lang w:bidi="fa-IR"/>
-        </w:rPr>
-        <w:t>primary key</w:t>
-      </w:r>
-      <w:r>
-        <w:rPr>
-          <w:rFonts w:asciiTheme="majorHAnsi" w:eastAsia="Times New Roman" w:hAnsiTheme="majorHAnsi" w:cstheme="majorHAnsi" w:hint="cs"/>
-          <w:color w:val="24292E"/>
-          <w:rtl/>
-          <w:lang w:bidi="fa-IR"/>
-        </w:rPr>
-        <w:t xml:space="preserve"> یک </w:t>
-      </w:r>
-      <w:r>
-        <w:rPr>
-          <w:rFonts w:asciiTheme="majorHAnsi" w:eastAsia="Times New Roman" w:hAnsiTheme="majorHAnsi" w:cstheme="majorHAnsi"/>
-          <w:color w:val="24292E"/>
-          <w:lang w:bidi="fa-IR"/>
-        </w:rPr>
-        <w:t>index</w:t>
-      </w:r>
-      <w:r>
-        <w:rPr>
-          <w:rFonts w:asciiTheme="majorHAnsi" w:eastAsia="Times New Roman" w:hAnsiTheme="majorHAnsi" w:cstheme="majorHAnsi" w:hint="cs"/>
-          <w:color w:val="24292E"/>
-          <w:rtl/>
-          <w:lang w:bidi="fa-IR"/>
-        </w:rPr>
-        <w:t xml:space="preserve"> توزیع‌شده است که از آن برای قرارگیری گره‌ای که کلید ردیف را نگه می‌دارد استفاده می‌شود؛ در حالی که </w:t>
-      </w:r>
-      <w:r>
-        <w:rPr>
-          <w:rFonts w:asciiTheme="majorHAnsi" w:eastAsia="Times New Roman" w:hAnsiTheme="majorHAnsi" w:cstheme="majorHAnsi"/>
-          <w:color w:val="24292E"/>
-          <w:lang w:bidi="fa-IR"/>
-        </w:rPr>
-        <w:t>secondary index</w:t>
-      </w:r>
-      <w:r>
-        <w:rPr>
-          <w:rFonts w:asciiTheme="majorHAnsi" w:eastAsia="Times New Roman" w:hAnsiTheme="majorHAnsi" w:cstheme="majorHAnsi" w:hint="cs"/>
-          <w:color w:val="24292E"/>
-          <w:rtl/>
-          <w:lang w:bidi="fa-IR"/>
-        </w:rPr>
-        <w:t xml:space="preserve">، یک </w:t>
-      </w:r>
-      <w:r>
-        <w:rPr>
-          <w:rFonts w:asciiTheme="majorHAnsi" w:eastAsia="Times New Roman" w:hAnsiTheme="majorHAnsi" w:cstheme="majorHAnsi"/>
-          <w:color w:val="24292E"/>
-          <w:lang w:bidi="fa-IR"/>
-        </w:rPr>
-        <w:t>index</w:t>
-      </w:r>
-      <w:r>
-        <w:rPr>
-          <w:rFonts w:asciiTheme="majorHAnsi" w:eastAsia="Times New Roman" w:hAnsiTheme="majorHAnsi" w:cstheme="majorHAnsi" w:hint="cs"/>
-          <w:color w:val="24292E"/>
-          <w:rtl/>
-          <w:lang w:bidi="fa-IR"/>
-        </w:rPr>
-        <w:t xml:space="preserve"> محلی است که داده‌ را تنها روی گره‌ی محلی </w:t>
-      </w:r>
-      <w:r>
-        <w:rPr>
-          <w:rFonts w:asciiTheme="majorHAnsi" w:eastAsia="Times New Roman" w:hAnsiTheme="majorHAnsi" w:cstheme="majorHAnsi"/>
-          <w:color w:val="24292E"/>
-          <w:lang w:bidi="fa-IR"/>
-        </w:rPr>
-        <w:t>index</w:t>
-      </w:r>
-      <w:r>
-        <w:rPr>
-          <w:rFonts w:asciiTheme="majorHAnsi" w:eastAsia="Times New Roman" w:hAnsiTheme="majorHAnsi" w:cstheme="majorHAnsi" w:hint="cs"/>
-          <w:color w:val="24292E"/>
-          <w:rtl/>
-          <w:lang w:bidi="fa-IR"/>
-        </w:rPr>
-        <w:t xml:space="preserve"> می‌کند.</w:t>
-      </w:r>
-    </w:p>
-    <w:p>
-      <w:pPr>
-        <w:bidi/>
-        <w:jc w:val="both"/>
-        <w:rPr>
-          <w:rFonts w:asciiTheme="majorHAnsi" w:eastAsia="Times New Roman" w:hAnsiTheme="majorHAnsi" w:cstheme="majorHAnsi"/>
-          <w:color w:val="24292E"/>
-          <w:rtl/>
-          <w:lang w:bidi="fa-IR"/>
-        </w:rPr>
-      </w:pPr>
-    </w:p>
-    <w:p>
-      <w:pPr>
-        <w:bidi/>
-        <w:jc w:val="both"/>
-        <w:rPr>
-          <w:rFonts w:asciiTheme="majorHAnsi" w:eastAsia="Times New Roman" w:hAnsiTheme="majorHAnsi" w:cstheme="majorHAnsi" w:hint="cs"/>
-          <w:color w:val="24292E"/>
-          <w:rtl/>
-          <w:lang w:bidi="fa-IR"/>
-        </w:rPr>
-      </w:pPr>
-      <w:r>
-        <w:rPr>
-          <w:rFonts w:asciiTheme="majorHAnsi" w:eastAsia="Times New Roman" w:hAnsiTheme="majorHAnsi" w:cstheme="majorHAnsi" w:hint="cs"/>
-          <w:color w:val="24292E"/>
-          <w:rtl/>
-          <w:lang w:bidi="fa-IR"/>
-        </w:rPr>
-        <w:t xml:space="preserve">از عبارت </w:t>
-      </w:r>
-      <w:r>
-        <w:rPr>
-          <w:rFonts w:asciiTheme="majorHAnsi" w:eastAsia="Times New Roman" w:hAnsiTheme="majorHAnsi" w:cstheme="majorHAnsi"/>
-          <w:color w:val="24292E"/>
-          <w:lang w:bidi="fa-IR"/>
-        </w:rPr>
-        <w:t>ALLOW FILTERING</w:t>
-      </w:r>
-      <w:r>
-        <w:rPr>
-          <w:rFonts w:asciiTheme="majorHAnsi" w:eastAsia="Times New Roman" w:hAnsiTheme="majorHAnsi" w:cstheme="majorHAnsi" w:hint="cs"/>
-          <w:color w:val="24292E"/>
-          <w:rtl/>
-          <w:lang w:bidi="fa-IR"/>
-        </w:rPr>
-        <w:t xml:space="preserve"> زمانی استفاده می‌شود که بخواهیم به کاساندرا به صورت مستقیم اعلام کنیم که باید کوئری سنگین و پرهزینه‌ای را روی هر عبارت </w:t>
-      </w:r>
-      <w:r>
-        <w:rPr>
-          <w:rFonts w:asciiTheme="majorHAnsi" w:eastAsia="Times New Roman" w:hAnsiTheme="majorHAnsi" w:cstheme="majorHAnsi"/>
-          <w:color w:val="24292E"/>
-          <w:lang w:bidi="fa-IR"/>
-        </w:rPr>
-        <w:t>WHERE</w:t>
-      </w:r>
-      <w:r>
-        <w:rPr>
-          <w:rFonts w:asciiTheme="majorHAnsi" w:eastAsia="Times New Roman" w:hAnsiTheme="majorHAnsi" w:cstheme="majorHAnsi" w:hint="cs"/>
-          <w:color w:val="24292E"/>
-          <w:rtl/>
-          <w:lang w:bidi="fa-IR"/>
-        </w:rPr>
-        <w:t xml:space="preserve"> بدون ساختن </w:t>
-      </w:r>
-      <w:r>
-        <w:rPr>
-          <w:rFonts w:asciiTheme="majorHAnsi" w:eastAsia="Times New Roman" w:hAnsiTheme="majorHAnsi" w:cstheme="majorHAnsi"/>
-          <w:color w:val="24292E"/>
-          <w:lang w:bidi="fa-IR"/>
-        </w:rPr>
-        <w:t>secondary index</w:t>
-      </w:r>
-      <w:r>
-        <w:rPr>
-          <w:rFonts w:asciiTheme="majorHAnsi" w:eastAsia="Times New Roman" w:hAnsiTheme="majorHAnsi" w:cstheme="majorHAnsi" w:hint="cs"/>
-          <w:color w:val="24292E"/>
-          <w:rtl/>
-          <w:lang w:bidi="fa-IR"/>
-        </w:rPr>
-        <w:t xml:space="preserve"> با وجود عملکرد غیرقابل پیش‌بینی، انجام دهد.</w:t>
-      </w:r>
-    </w:p>
-    <w:p>
-      <w:pPr>
-        <w:jc w:val="both"/>
-        <w:rPr>
-          <w:rFonts w:asciiTheme="majorHAnsi" w:eastAsia="Times New Roman" w:hAnsiTheme="majorHAnsi" w:cstheme="majorHAnsi"/>
-          <w:color w:val="24292E"/>
-          <w:rtl/>
-          <w:lang w:bidi="fa-IR"/>
-        </w:rPr>
-      </w:pPr>
-      <w:r>
-        <w:rPr>
-          <w:rFonts w:asciiTheme="majorHAnsi" w:eastAsia="Times New Roman" w:hAnsiTheme="majorHAnsi" w:cstheme="majorHAnsi"/>
-          <w:color w:val="24292E"/>
-          <w:lang w:bidi="fa-IR"/>
-        </w:rPr>
-        <w:t>The ALLOW FILTERING clause is also required. ALLOW FILTERING provides the capability to query the clustering columns using any condition</w:t>
-      </w:r>
-      <w:r>
-        <w:rPr>
-          <w:rFonts w:asciiTheme="majorHAnsi" w:eastAsia="Times New Roman" w:hAnsiTheme="majorHAnsi" w:cstheme="majorHAnsi"/>
-          <w:color w:val="24292E"/>
-          <w:rtl/>
-          <w:lang w:bidi="fa-IR"/>
-        </w:rPr>
-        <w:t>.</w:t>
-      </w:r>
-    </w:p>
-    <w:p>
-      <w:pPr>
-        <w:bidi/>
-        <w:jc w:val="both"/>
-        <w:rPr>
-          <w:rFonts w:asciiTheme="majorHAnsi" w:eastAsia="Times New Roman" w:hAnsiTheme="majorHAnsi" w:cstheme="majorHAnsi"/>
-          <w:b/>
-          <w:bCs/>
-          <w:color w:val="24292E"/>
-          <w:rtl/>
-          <w:lang w:bidi="fa-IR"/>
-        </w:rPr>
-      </w:pPr>
-      <w:r>
-        <w:rPr>
-          <w:rFonts w:asciiTheme="majorHAnsi" w:eastAsia="Times New Roman" w:hAnsiTheme="majorHAnsi" w:cstheme="majorHAnsi" w:hint="cs"/>
-          <w:b/>
-          <w:bCs/>
-          <w:color w:val="24292E"/>
-          <w:rtl/>
-          <w:lang w:bidi="fa-IR"/>
-        </w:rPr>
-        <w:t xml:space="preserve">بایدها و </w:t>
-      </w:r>
-      <w:r>
-        <w:rPr>
-          <w:rFonts w:asciiTheme="majorHAnsi" w:eastAsia="Times New Roman" w:hAnsiTheme="majorHAnsi" w:cstheme="majorHAnsi" w:hint="cs"/>
-          <w:b/>
-          <w:bCs/>
-          <w:color w:val="24292E"/>
-          <w:rtl/>
-          <w:lang w:bidi="fa-IR"/>
-        </w:rPr>
-        <w:t xml:space="preserve">نبایدهای </w:t>
-      </w:r>
-      <w:r>
-        <w:rPr>
-          <w:rFonts w:asciiTheme="majorHAnsi" w:eastAsia="Times New Roman" w:hAnsiTheme="majorHAnsi" w:cstheme="majorHAnsi"/>
-          <w:b/>
-          <w:bCs/>
-          <w:color w:val="24292E"/>
-          <w:lang w:bidi="fa-IR"/>
-        </w:rPr>
-        <w:t>secondary index</w:t>
-      </w:r>
-      <w:r>
-        <w:rPr>
-          <w:rFonts w:asciiTheme="majorHAnsi" w:eastAsia="Times New Roman" w:hAnsiTheme="majorHAnsi" w:cstheme="majorHAnsi" w:hint="cs"/>
-          <w:b/>
-          <w:bCs/>
-          <w:color w:val="24292E"/>
-          <w:rtl/>
-          <w:lang w:bidi="fa-IR"/>
-        </w:rPr>
-        <w:t>:</w:t>
-      </w:r>
-    </w:p>
-    <w:p>
-      <w:pPr>
-        <w:bidi/>
-        <w:jc w:val="both"/>
-        <w:rPr>
-          <w:rFonts w:asciiTheme="majorHAnsi" w:eastAsia="Times New Roman" w:hAnsiTheme="majorHAnsi" w:cstheme="majorHAnsi"/>
-          <w:color w:val="24292E"/>
-          <w:rtl/>
-          <w:lang w:bidi="fa-IR"/>
-        </w:rPr>
-      </w:pPr>
-      <w:r>
-        <w:rPr>
-          <w:rFonts w:asciiTheme="majorHAnsi" w:eastAsia="Times New Roman" w:hAnsiTheme="majorHAnsi" w:cstheme="majorHAnsi"/>
-          <w:color w:val="24292E"/>
-          <w:rtl/>
-          <w:lang w:bidi="fa-IR"/>
-        </w:rPr>
-        <w:t xml:space="preserve">- روی ستون‌های با </w:t>
-      </w:r>
-      <w:r>
-        <w:rPr>
-          <w:rFonts w:asciiTheme="majorHAnsi" w:eastAsia="Times New Roman" w:hAnsiTheme="majorHAnsi" w:cstheme="majorHAnsi"/>
-          <w:color w:val="24292E"/>
-          <w:lang w:bidi="fa-IR"/>
-        </w:rPr>
-        <w:t>cardinality</w:t>
-      </w:r>
-      <w:r>
-        <w:rPr>
-          <w:rFonts w:asciiTheme="majorHAnsi" w:eastAsia="Times New Roman" w:hAnsiTheme="majorHAnsi" w:cstheme="majorHAnsi"/>
-          <w:color w:val="24292E"/>
-          <w:rtl/>
-          <w:lang w:bidi="fa-IR"/>
-        </w:rPr>
-        <w:t xml:space="preserve"> بالا (یعنی تعداد ستون‌های با مقادیر یکتا</w:t>
-      </w:r>
-      <w:r>
-        <w:rPr>
-          <w:rFonts w:cstheme="majorHAnsi"/>
-          <w:rtl/>
-        </w:rPr>
-        <w:footnoteReference w:id="19"/>
-      </w:r>
-      <w:r>
-        <w:rPr>
-          <w:rFonts w:asciiTheme="majorHAnsi" w:eastAsia="Times New Roman" w:hAnsiTheme="majorHAnsi" w:cstheme="majorHAnsi"/>
-          <w:color w:val="24292E"/>
-          <w:rtl/>
-          <w:lang w:bidi="fa-IR"/>
-        </w:rPr>
-        <w:t xml:space="preserve"> زیاد است)</w:t>
-      </w:r>
-      <w:r>
-        <w:rPr>
-          <w:rFonts w:asciiTheme="majorHAnsi" w:eastAsia="Times New Roman" w:hAnsiTheme="majorHAnsi" w:cstheme="majorHAnsi" w:hint="cs"/>
-          <w:color w:val="24292E"/>
-          <w:rtl/>
-          <w:lang w:bidi="fa-IR"/>
-        </w:rPr>
-        <w:t xml:space="preserve">، </w:t>
-      </w:r>
-      <w:r>
-        <w:rPr>
-          <w:rFonts w:asciiTheme="majorHAnsi" w:eastAsia="Times New Roman" w:hAnsiTheme="majorHAnsi" w:cstheme="majorHAnsi"/>
-          <w:color w:val="24292E"/>
-          <w:lang w:bidi="fa-IR"/>
-        </w:rPr>
-        <w:t>secondary index</w:t>
-      </w:r>
-      <w:r>
-        <w:rPr>
-          <w:rFonts w:asciiTheme="majorHAnsi" w:eastAsia="Times New Roman" w:hAnsiTheme="majorHAnsi" w:cstheme="majorHAnsi" w:hint="cs"/>
-          <w:color w:val="24292E"/>
-          <w:rtl/>
-          <w:lang w:bidi="fa-IR"/>
-        </w:rPr>
-        <w:t xml:space="preserve"> تعریف نکنیم؛ زیرا سربار آن زیاد است.</w:t>
-      </w:r>
-    </w:p>
-    <w:p>
-      <w:pPr>
-        <w:bidi/>
-        <w:jc w:val="both"/>
-        <w:rPr>
-          <w:rFonts w:asciiTheme="majorHAnsi" w:eastAsia="Times New Roman" w:hAnsiTheme="majorHAnsi" w:cstheme="majorHAnsi"/>
-          <w:color w:val="24292E"/>
-          <w:rtl/>
-          <w:lang w:bidi="fa-IR"/>
-        </w:rPr>
-      </w:pPr>
-      <w:r>
-        <w:rPr>
-          <w:rFonts w:asciiTheme="majorHAnsi" w:eastAsia="Times New Roman" w:hAnsiTheme="majorHAnsi" w:cstheme="majorHAnsi" w:hint="cs"/>
-          <w:color w:val="24292E"/>
-          <w:rtl/>
-          <w:lang w:bidi="fa-IR"/>
-        </w:rPr>
-        <w:t xml:space="preserve">- روی ستون‌هایی که اخیرا عمل آپدیت یا حذف داشته‌اند، نباید </w:t>
-      </w:r>
-      <w:r>
-        <w:rPr>
-          <w:rFonts w:asciiTheme="majorHAnsi" w:eastAsia="Times New Roman" w:hAnsiTheme="majorHAnsi" w:cstheme="majorHAnsi"/>
-          <w:color w:val="24292E"/>
-          <w:lang w:bidi="fa-IR"/>
-        </w:rPr>
-        <w:t>secondary index</w:t>
-      </w:r>
-      <w:r>
-        <w:rPr>
-          <w:rFonts w:asciiTheme="majorHAnsi" w:eastAsia="Times New Roman" w:hAnsiTheme="majorHAnsi" w:cstheme="majorHAnsi" w:hint="cs"/>
-          <w:color w:val="24292E"/>
-          <w:rtl/>
-          <w:lang w:bidi="fa-IR"/>
-        </w:rPr>
-        <w:t xml:space="preserve"> تعریف کنیم.</w:t>
-      </w:r>
-    </w:p>
-    <w:p>
-      <w:pPr>
-        <w:bidi/>
-        <w:jc w:val="both"/>
-        <w:rPr>
-          <w:rFonts w:asciiTheme="majorHAnsi" w:eastAsia="Times New Roman" w:hAnsiTheme="majorHAnsi" w:cstheme="majorHAnsi"/>
-          <w:color w:val="24292E"/>
-          <w:rtl/>
-          <w:lang w:bidi="fa-IR"/>
-        </w:rPr>
-      </w:pPr>
-      <w:r>
-        <w:rPr>
-          <w:rFonts w:asciiTheme="majorHAnsi" w:eastAsia="Times New Roman" w:hAnsiTheme="majorHAnsi" w:cstheme="majorHAnsi" w:hint="cs"/>
-          <w:color w:val="24292E"/>
-          <w:rtl/>
-          <w:lang w:bidi="fa-IR"/>
-        </w:rPr>
-        <w:t xml:space="preserve">- روی جدول‌هایی که ستون شمارنده دارند، نباید </w:t>
-      </w:r>
-      <w:r>
-        <w:rPr>
-          <w:rFonts w:asciiTheme="majorHAnsi" w:eastAsia="Times New Roman" w:hAnsiTheme="majorHAnsi" w:cstheme="majorHAnsi"/>
-          <w:color w:val="24292E"/>
-          <w:lang w:bidi="fa-IR"/>
-        </w:rPr>
-        <w:t>secondary index</w:t>
-      </w:r>
-      <w:r>
-        <w:rPr>
-          <w:rFonts w:asciiTheme="majorHAnsi" w:eastAsia="Times New Roman" w:hAnsiTheme="majorHAnsi" w:cstheme="majorHAnsi" w:hint="cs"/>
-          <w:color w:val="24292E"/>
-          <w:rtl/>
-          <w:lang w:bidi="fa-IR"/>
-        </w:rPr>
-        <w:t xml:space="preserve"> تعریف کنیم.</w:t>
-      </w:r>
-    </w:p>
-    <w:p>
-      <w:pPr>
-        <w:bidi/>
-        <w:jc w:val="both"/>
-        <w:rPr>
-          <w:rFonts w:asciiTheme="majorHAnsi" w:eastAsia="Times New Roman" w:hAnsiTheme="majorHAnsi" w:cstheme="majorHAnsi" w:hint="cs"/>
-          <w:color w:val="24292E"/>
-          <w:rtl/>
-          <w:lang w:bidi="fa-IR"/>
-        </w:rPr>
-      </w:pPr>
-      <w:r>
-        <w:rPr>
-          <w:rFonts w:asciiTheme="majorHAnsi" w:eastAsia="Times New Roman" w:hAnsiTheme="majorHAnsi" w:cstheme="majorHAnsi" w:hint="cs"/>
-          <w:color w:val="24292E"/>
-          <w:rtl/>
-          <w:lang w:bidi="fa-IR"/>
-        </w:rPr>
-        <w:t xml:space="preserve">- زمانی که می‌خواهیم به دنبال یک ردیف در یک </w:t>
-      </w:r>
-      <w:r>
-        <w:rPr>
-          <w:rFonts w:asciiTheme="majorHAnsi" w:eastAsia="Times New Roman" w:hAnsiTheme="majorHAnsi" w:cstheme="majorHAnsi"/>
-          <w:color w:val="24292E"/>
-          <w:lang w:bidi="fa-IR"/>
-        </w:rPr>
-        <w:t>partition</w:t>
-      </w:r>
-      <w:r>
-        <w:rPr>
-          <w:rFonts w:asciiTheme="majorHAnsi" w:eastAsia="Times New Roman" w:hAnsiTheme="majorHAnsi" w:cstheme="majorHAnsi" w:hint="cs"/>
-          <w:color w:val="24292E"/>
-          <w:rtl/>
-          <w:lang w:bidi="fa-IR"/>
-        </w:rPr>
-        <w:t xml:space="preserve"> بزرگ بگردیم.</w:t>
-      </w:r>
-    </w:p>
-    <w:p>
-      <w:pPr>
-        <w:bidi/>
-        <w:jc w:val="both"/>
-        <w:rPr>
-          <w:rFonts w:asciiTheme="majorHAnsi" w:eastAsia="Times New Roman" w:hAnsiTheme="majorHAnsi" w:cstheme="majorHAnsi"/>
-          <w:b/>
-          <w:bCs/>
-          <w:color w:val="24292E"/>
-          <w:rtl/>
-          <w:lang w:bidi="fa-IR"/>
-        </w:rPr>
-      </w:pPr>
-      <w:r>
-        <w:rPr>
-          <w:rFonts w:asciiTheme="majorHAnsi" w:eastAsia="Times New Roman" w:hAnsiTheme="majorHAnsi" w:cstheme="majorHAnsi"/>
-          <w:b/>
-          <w:bCs/>
-          <w:color w:val="24292E"/>
-          <w:rtl/>
-          <w:lang w:bidi="fa-IR"/>
-        </w:rPr>
+        <w:lastRenderedPageBreak/>
         <w:t>نکات</w:t>
       </w:r>
       <w:r>
@@ -5425,7 +5470,7 @@
         <w:bidi/>
         <w:jc w:val="both"/>
         <w:rPr>
-          <w:rFonts w:asciiTheme="majorHAnsi" w:eastAsia="Times New Roman" w:hAnsiTheme="majorHAnsi" w:cstheme="majorHAnsi" w:hint="cs"/>
+          <w:rFonts w:asciiTheme="majorHAnsi" w:eastAsia="Times New Roman" w:hAnsiTheme="majorHAnsi" w:cstheme="majorHAnsi"/>
           <w:color w:val="24292E"/>
           <w:rtl/>
           <w:lang w:bidi="fa-IR"/>
@@ -5526,7 +5571,7 @@
         <w:bidi/>
         <w:jc w:val="both"/>
         <w:rPr>
-          <w:rFonts w:asciiTheme="majorHAnsi" w:eastAsia="Times New Roman" w:hAnsiTheme="majorHAnsi" w:cstheme="majorHAnsi" w:hint="cs"/>
+          <w:rFonts w:asciiTheme="majorHAnsi" w:eastAsia="Times New Roman" w:hAnsiTheme="majorHAnsi" w:cstheme="majorHAnsi"/>
           <w:color w:val="24292E"/>
           <w:rtl/>
           <w:lang w:bidi="fa-IR"/>
@@ -5598,7 +5643,7 @@
         <w:bidi/>
         <w:jc w:val="both"/>
         <w:rPr>
-          <w:rFonts w:asciiTheme="majorHAnsi" w:eastAsia="Times New Roman" w:hAnsiTheme="majorHAnsi" w:cstheme="majorHAnsi" w:hint="cs"/>
+          <w:rFonts w:asciiTheme="majorHAnsi" w:eastAsia="Times New Roman" w:hAnsiTheme="majorHAnsi" w:cstheme="majorHAnsi"/>
           <w:color w:val="24292E"/>
           <w:rtl/>
           <w:lang w:bidi="fa-IR"/>
@@ -5719,7 +5764,7 @@
         <w:bidi/>
         <w:jc w:val="both"/>
         <w:rPr>
-          <w:rFonts w:asciiTheme="majorHAnsi" w:eastAsia="Times New Roman" w:hAnsiTheme="majorHAnsi" w:cstheme="majorHAnsi" w:hint="cs"/>
+          <w:rFonts w:asciiTheme="majorHAnsi" w:eastAsia="Times New Roman" w:hAnsiTheme="majorHAnsi" w:cstheme="majorHAnsi"/>
           <w:color w:val="24292E"/>
           <w:rtl/>
           <w:lang w:bidi="fa-IR"/>
@@ -5881,7 +5926,6 @@
       <w:pPr>
         <w:pStyle w:val="FootnoteText"/>
         <w:rPr>
-          <w:rFonts w:hint="cs"/>
           <w:rtl/>
           <w:lang w:bidi="fa-IR"/>
         </w:rPr>
@@ -6219,9 +6263,6 @@
     <w:p>
       <w:pPr>
         <w:pStyle w:val="FootnoteText"/>
-        <w:rPr>
-          <w:lang w:bidi="fa-IR"/>
-        </w:rPr>
       </w:pPr>
       <w:r>
         <w:rPr>
@@ -6230,13 +6271,7 @@
         <w:footnoteRef/>
       </w:r>
       <w:r>
-        <w:t xml:space="preserve"> </w:t>
-      </w:r>
-      <w:r>
-        <w:rPr>
-          <w:lang w:bidi="fa-IR"/>
-        </w:rPr>
-        <w:t>Relational</w:t>
+        <w:t xml:space="preserve"> Inconsistent</w:t>
       </w:r>
     </w:p>
   </w:footnote>
@@ -6261,7 +6296,7 @@
         <w:rPr>
           <w:lang w:bidi="fa-IR"/>
         </w:rPr>
-        <w:t>Primary Key</w:t>
+        <w:t>Relational</w:t>
       </w:r>
     </w:p>
   </w:footnote>
@@ -6286,7 +6321,7 @@
         <w:rPr>
           <w:lang w:bidi="fa-IR"/>
         </w:rPr>
-        <w:t>Sorted</w:t>
+        <w:t>Primary Key</w:t>
       </w:r>
     </w:p>
   </w:footnote>
@@ -6311,7 +6346,7 @@
         <w:rPr>
           <w:lang w:bidi="fa-IR"/>
         </w:rPr>
-        <w:t>Node</w:t>
+        <w:t>Sorted</w:t>
       </w:r>
     </w:p>
   </w:footnote>
@@ -6336,11 +6371,36 @@
         <w:rPr>
           <w:lang w:bidi="fa-IR"/>
         </w:rPr>
-        <w:t>Multiple</w:t>
+        <w:t>Node</w:t>
       </w:r>
     </w:p>
   </w:footnote>
   <w:footnote w:id="19">
+    <w:p>
+      <w:pPr>
+        <w:pStyle w:val="FootnoteText"/>
+        <w:rPr>
+          <w:lang w:bidi="fa-IR"/>
+        </w:rPr>
+      </w:pPr>
+      <w:r>
+        <w:rPr>
+          <w:rStyle w:val="FootnoteReference"/>
+        </w:rPr>
+        <w:footnoteRef/>
+      </w:r>
+      <w:r>
+        <w:t xml:space="preserve"> </w:t>
+      </w:r>
+      <w:r>
+        <w:rPr>
+          <w:lang w:bidi="fa-IR"/>
+        </w:rPr>
+        <w:t>Multiple</w:t>
+      </w:r>
+    </w:p>
+  </w:footnote>
+  <w:footnote w:id="20">
     <w:p>
       <w:pPr>
         <w:pStyle w:val="FootnoteText"/>
@@ -7350,7 +7410,7 @@
 </file>
 
 <file path=customXml/itemProps1.xml><?xml version="1.0" encoding="utf-8"?>
-<ds:datastoreItem xmlns:ds="http://schemas.openxmlformats.org/officeDocument/2006/customXml" ds:itemID="{96BA74B3-8413-4F29-9CB4-16EE4C10255C}">
+<ds:datastoreItem xmlns:ds="http://schemas.openxmlformats.org/officeDocument/2006/customXml" ds:itemID="{BB264942-05E2-45C0-B711-84C1906B17EA}">
   <ds:schemaRefs>
     <ds:schemaRef ds:uri="http://schemas.openxmlformats.org/officeDocument/2006/bibliography"/>
   </ds:schemaRefs>

</xml_diff>